<commit_message>
Algunas correcciones en trabajo escrito
</commit_message>
<xml_diff>
--- a/TrabajoEscrito/manualUsuario.docx
+++ b/TrabajoEscrito/manualUsuario.docx
@@ -1,6 +1,6 @@
 
 <file path=word/document.xml><?xml version="1.0" encoding="utf-8"?>
-<w:document xmlns:wpc="http://schemas.microsoft.com/office/word/2010/wordprocessingCanvas" xmlns:mc="http://schemas.openxmlformats.org/markup-compatibility/2006" xmlns:o="urn:schemas-microsoft-com:office:office" xmlns:r="http://schemas.openxmlformats.org/officeDocument/2006/relationships" xmlns:m="http://schemas.openxmlformats.org/officeDocument/2006/math" xmlns:v="urn:schemas-microsoft-com:vml" xmlns:wp14="http://schemas.microsoft.com/office/word/2010/wordprocessingDrawing" xmlns:wp="http://schemas.openxmlformats.org/drawingml/2006/wordprocessingDrawing" xmlns:w10="urn:schemas-microsoft-com:office:word" xmlns:w="http://schemas.openxmlformats.org/wordprocessingml/2006/main" xmlns:w14="http://schemas.microsoft.com/office/word/2010/wordml" xmlns:w15="http://schemas.microsoft.com/office/word/2012/wordml" xmlns:wpg="http://schemas.microsoft.com/office/word/2010/wordprocessingGroup" xmlns:wpi="http://schemas.microsoft.com/office/word/2010/wordprocessingInk" xmlns:wne="http://schemas.microsoft.com/office/word/2006/wordml" xmlns:wps="http://schemas.microsoft.com/office/word/2010/wordprocessingShape" mc:Ignorable="w14 w15 wp14">
+<w:document xmlns:wpc="http://schemas.microsoft.com/office/word/2010/wordprocessingCanvas" xmlns:mc="http://schemas.openxmlformats.org/markup-compatibility/2006" xmlns:o="urn:schemas-microsoft-com:office:office" xmlns:r="http://schemas.openxmlformats.org/officeDocument/2006/relationships" xmlns:m="http://schemas.openxmlformats.org/officeDocument/2006/math" xmlns:v="urn:schemas-microsoft-com:vml" xmlns:wp14="http://schemas.microsoft.com/office/word/2010/wordprocessingDrawing" xmlns:wp="http://schemas.openxmlformats.org/drawingml/2006/wordprocessingDrawing" xmlns:w10="urn:schemas-microsoft-com:office:word" xmlns:w="http://schemas.openxmlformats.org/wordprocessingml/2006/main" xmlns:w14="http://schemas.microsoft.com/office/word/2010/wordml" xmlns:wpg="http://schemas.microsoft.com/office/word/2010/wordprocessingGroup" xmlns:wpi="http://schemas.microsoft.com/office/word/2010/wordprocessingInk" xmlns:wne="http://schemas.microsoft.com/office/word/2006/wordml" xmlns:wps="http://schemas.microsoft.com/office/word/2010/wordprocessingShape" mc:Ignorable="w14 wp14">
   <w:body>
     <w:p>
       <w:pPr>
@@ -133,13 +133,14 @@
           <w:lang w:val="es-CR"/>
         </w:rPr>
       </w:pPr>
+      <w:bookmarkStart w:id="0" w:name="_GoBack"/>
       <w:r>
         <w:rPr>
           <w:rFonts w:ascii="Times New Roman" w:hAnsi="Times New Roman" w:cs="Times New Roman"/>
           <w:noProof/>
           <w:sz w:val="24"/>
           <w:szCs w:val="24"/>
-          <w:lang w:eastAsia="es-ES"/>
+          <w:lang w:val="es-CR" w:eastAsia="es-CR"/>
         </w:rPr>
         <w:drawing>
           <wp:inline distT="0" distB="0" distL="0" distR="0" wp14:anchorId="163CFBE0" wp14:editId="3C978A08">
@@ -157,7 +158,7 @@
                     <pic:cNvPicPr/>
                   </pic:nvPicPr>
                   <pic:blipFill>
-                    <a:blip r:embed="rId6" cstate="print"/>
+                    <a:blip r:embed="rId7" cstate="print"/>
                     <a:stretch>
                       <a:fillRect/>
                     </a:stretch>
@@ -177,6 +178,7 @@
           </wp:inline>
         </w:drawing>
       </w:r>
+      <w:bookmarkEnd w:id="0"/>
     </w:p>
     <w:p>
       <w:pPr>
@@ -223,16 +225,25 @@
           <w:szCs w:val="24"/>
           <w:lang w:val="es-CR"/>
         </w:rPr>
-        <w:t>P</w:t>
-      </w:r>
-      <w:r>
-        <w:rPr>
-          <w:rFonts w:ascii="Times New Roman" w:hAnsi="Times New Roman" w:cs="Times New Roman"/>
-          <w:sz w:val="24"/>
-          <w:szCs w:val="24"/>
-          <w:lang w:val="es-CR"/>
-        </w:rPr>
-        <w:t>royecto 2</w:t>
+        <w:t>Bases de Datos</w:t>
+      </w:r>
+      <w:r>
+        <w:rPr>
+          <w:rFonts w:ascii="Times New Roman" w:hAnsi="Times New Roman" w:cs="Times New Roman"/>
+          <w:sz w:val="24"/>
+          <w:szCs w:val="24"/>
+          <w:lang w:val="es-CR"/>
+        </w:rPr>
+        <w:t xml:space="preserve"> 1</w:t>
+      </w:r>
+      <w:r>
+        <w:rPr>
+          <w:rFonts w:ascii="Times New Roman" w:hAnsi="Times New Roman" w:cs="Times New Roman"/>
+          <w:sz w:val="24"/>
+          <w:szCs w:val="24"/>
+          <w:lang w:val="es-CR"/>
+        </w:rPr>
+        <w:t>.</w:t>
       </w:r>
     </w:p>
     <w:p>
@@ -254,7 +265,16 @@
           <w:szCs w:val="24"/>
           <w:lang w:val="es-CR"/>
         </w:rPr>
-        <w:t>Bases de Datos.</w:t>
+        <w:t>P</w:t>
+      </w:r>
+      <w:r>
+        <w:rPr>
+          <w:rFonts w:ascii="Times New Roman" w:hAnsi="Times New Roman" w:cs="Times New Roman"/>
+          <w:sz w:val="24"/>
+          <w:szCs w:val="24"/>
+          <w:lang w:val="es-CR"/>
+        </w:rPr>
+        <w:t>royecto 2</w:t>
       </w:r>
     </w:p>
     <w:p>
@@ -282,24 +302,6 @@
           <w:lang w:val="es-CR"/>
         </w:rPr>
       </w:pPr>
-      <w:r>
-        <w:rPr>
-          <w:rFonts w:ascii="Times New Roman" w:hAnsi="Times New Roman" w:cs="Times New Roman"/>
-          <w:sz w:val="24"/>
-          <w:szCs w:val="24"/>
-          <w:lang w:val="es-CR"/>
-        </w:rPr>
-        <w:t>“Dog Lovers</w:t>
-      </w:r>
-      <w:r>
-        <w:rPr>
-          <w:rFonts w:ascii="Times New Roman" w:hAnsi="Times New Roman" w:cs="Times New Roman"/>
-          <w:sz w:val="24"/>
-          <w:szCs w:val="24"/>
-          <w:lang w:val="es-CR"/>
-        </w:rPr>
-        <w:t>”</w:t>
-      </w:r>
     </w:p>
     <w:p>
       <w:pPr>
@@ -313,6 +315,55 @@
           <w:lang w:val="es-CR"/>
         </w:rPr>
       </w:pPr>
+      <w:r>
+        <w:rPr>
+          <w:rFonts w:ascii="Times New Roman" w:hAnsi="Times New Roman" w:cs="Times New Roman"/>
+          <w:sz w:val="24"/>
+          <w:szCs w:val="24"/>
+          <w:lang w:val="es-CR"/>
+        </w:rPr>
+        <w:t>“</w:t>
+      </w:r>
+      <w:proofErr w:type="spellStart"/>
+      <w:r>
+        <w:rPr>
+          <w:rFonts w:ascii="Times New Roman" w:hAnsi="Times New Roman" w:cs="Times New Roman"/>
+          <w:sz w:val="24"/>
+          <w:szCs w:val="24"/>
+          <w:lang w:val="es-CR"/>
+        </w:rPr>
+        <w:t>Dog</w:t>
+      </w:r>
+      <w:proofErr w:type="spellEnd"/>
+      <w:r>
+        <w:rPr>
+          <w:rFonts w:ascii="Times New Roman" w:hAnsi="Times New Roman" w:cs="Times New Roman"/>
+          <w:sz w:val="24"/>
+          <w:szCs w:val="24"/>
+          <w:lang w:val="es-CR"/>
+        </w:rPr>
+        <w:t xml:space="preserve"> </w:t>
+      </w:r>
+      <w:proofErr w:type="spellStart"/>
+      <w:r>
+        <w:rPr>
+          <w:rFonts w:ascii="Times New Roman" w:hAnsi="Times New Roman" w:cs="Times New Roman"/>
+          <w:sz w:val="24"/>
+          <w:szCs w:val="24"/>
+          <w:lang w:val="es-CR"/>
+        </w:rPr>
+        <w:t>Lovers</w:t>
+      </w:r>
+      <w:proofErr w:type="spellEnd"/>
+      <w:r>
+        <w:rPr>
+          <w:rFonts w:ascii="Times New Roman" w:hAnsi="Times New Roman" w:cs="Times New Roman"/>
+          <w:sz w:val="24"/>
+          <w:szCs w:val="24"/>
+          <w:lang w:val="es-CR"/>
+        </w:rPr>
+        <w:t>”</w:t>
+      </w:r>
     </w:p>
     <w:p>
       <w:pPr>
@@ -352,15 +403,6 @@
           <w:lang w:val="es-CR"/>
         </w:rPr>
       </w:pPr>
-      <w:r>
-        <w:rPr>
-          <w:rFonts w:ascii="Times New Roman" w:hAnsi="Times New Roman" w:cs="Times New Roman"/>
-          <w:sz w:val="24"/>
-          <w:szCs w:val="24"/>
-          <w:lang w:val="es-CR"/>
-        </w:rPr>
-        <w:t>Elaborado por:</w:t>
-      </w:r>
     </w:p>
     <w:p>
       <w:pPr>
@@ -381,16 +423,7 @@
           <w:szCs w:val="24"/>
           <w:lang w:val="es-CR"/>
         </w:rPr>
-        <w:t>Jeffrey Camareno</w:t>
-      </w:r>
-      <w:r>
-        <w:rPr>
-          <w:rFonts w:ascii="Times New Roman" w:hAnsi="Times New Roman" w:cs="Times New Roman"/>
-          <w:sz w:val="24"/>
-          <w:szCs w:val="24"/>
-          <w:lang w:val="es-CR"/>
-        </w:rPr>
-        <w:t>.</w:t>
+        <w:t>Elaborado por:</w:t>
       </w:r>
     </w:p>
     <w:p>
@@ -412,7 +445,27 @@
           <w:szCs w:val="24"/>
           <w:lang w:val="es-CR"/>
         </w:rPr>
-        <w:t>Cristian Flores.</w:t>
+        <w:t xml:space="preserve">Jeffrey </w:t>
+      </w:r>
+      <w:proofErr w:type="spellStart"/>
+      <w:r>
+        <w:rPr>
+          <w:rFonts w:ascii="Times New Roman" w:hAnsi="Times New Roman" w:cs="Times New Roman"/>
+          <w:sz w:val="24"/>
+          <w:szCs w:val="24"/>
+          <w:lang w:val="es-CR"/>
+        </w:rPr>
+        <w:t>Camareno</w:t>
+      </w:r>
+      <w:proofErr w:type="spellEnd"/>
+      <w:r>
+        <w:rPr>
+          <w:rFonts w:ascii="Times New Roman" w:hAnsi="Times New Roman" w:cs="Times New Roman"/>
+          <w:sz w:val="24"/>
+          <w:szCs w:val="24"/>
+          <w:lang w:val="es-CR"/>
+        </w:rPr>
+        <w:t>.</w:t>
       </w:r>
     </w:p>
     <w:p>
@@ -434,7 +487,40 @@
           <w:szCs w:val="24"/>
           <w:lang w:val="es-CR"/>
         </w:rPr>
-        <w:t>Olman Quirós.</w:t>
+        <w:t>Cristian Flores.</w:t>
+      </w:r>
+    </w:p>
+    <w:p>
+      <w:pPr>
+        <w:pStyle w:val="Sinespaciado"/>
+        <w:spacing w:line="360" w:lineRule="auto"/>
+        <w:jc w:val="center"/>
+        <w:rPr>
+          <w:rFonts w:ascii="Times New Roman" w:hAnsi="Times New Roman" w:cs="Times New Roman"/>
+          <w:sz w:val="24"/>
+          <w:szCs w:val="24"/>
+          <w:lang w:val="es-CR"/>
+        </w:rPr>
+      </w:pPr>
+      <w:proofErr w:type="spellStart"/>
+      <w:r>
+        <w:rPr>
+          <w:rFonts w:ascii="Times New Roman" w:hAnsi="Times New Roman" w:cs="Times New Roman"/>
+          <w:sz w:val="24"/>
+          <w:szCs w:val="24"/>
+          <w:lang w:val="es-CR"/>
+        </w:rPr>
+        <w:t>Olman</w:t>
+      </w:r>
+      <w:proofErr w:type="spellEnd"/>
+      <w:r>
+        <w:rPr>
+          <w:rFonts w:ascii="Times New Roman" w:hAnsi="Times New Roman" w:cs="Times New Roman"/>
+          <w:sz w:val="24"/>
+          <w:szCs w:val="24"/>
+          <w:lang w:val="es-CR"/>
+        </w:rPr>
+        <w:t xml:space="preserve"> Quirós.</w:t>
       </w:r>
     </w:p>
     <w:p>
@@ -591,7 +677,6 @@
           <w:u w:val="single"/>
           <w:lang w:val="es-CR"/>
         </w:rPr>
-        <w:lastRenderedPageBreak/>
         <w:t>Introducción.</w:t>
       </w:r>
     </w:p>
@@ -913,7 +998,47 @@
           <w:szCs w:val="28"/>
           <w:lang w:val="es-CR"/>
         </w:rPr>
-        <w:t xml:space="preserve">Toda persona que quiera utilizar la aplicación “Dog Lovers” primeramente debe proceder a registrarse, llenando este un formulario con la información </w:t>
+        <w:t>Toda persona que quiera utilizar la aplicación “</w:t>
+      </w:r>
+      <w:proofErr w:type="spellStart"/>
+      <w:r>
+        <w:rPr>
+          <w:rFonts w:ascii="Cambria" w:hAnsi="Cambria"/>
+          <w:sz w:val="28"/>
+          <w:szCs w:val="28"/>
+          <w:lang w:val="es-CR"/>
+        </w:rPr>
+        <w:t>Dog</w:t>
+      </w:r>
+      <w:proofErr w:type="spellEnd"/>
+      <w:r>
+        <w:rPr>
+          <w:rFonts w:ascii="Cambria" w:hAnsi="Cambria"/>
+          <w:sz w:val="28"/>
+          <w:szCs w:val="28"/>
+          <w:lang w:val="es-CR"/>
+        </w:rPr>
+        <w:t xml:space="preserve"> </w:t>
+      </w:r>
+      <w:proofErr w:type="spellStart"/>
+      <w:r>
+        <w:rPr>
+          <w:rFonts w:ascii="Cambria" w:hAnsi="Cambria"/>
+          <w:sz w:val="28"/>
+          <w:szCs w:val="28"/>
+          <w:lang w:val="es-CR"/>
+        </w:rPr>
+        <w:t>Lovers</w:t>
+      </w:r>
+      <w:proofErr w:type="spellEnd"/>
+      <w:r>
+        <w:rPr>
+          <w:rFonts w:ascii="Cambria" w:hAnsi="Cambria"/>
+          <w:sz w:val="28"/>
+          <w:szCs w:val="28"/>
+          <w:lang w:val="es-CR"/>
+        </w:rPr>
+        <w:t xml:space="preserve">” primeramente debe proceder a registrarse, llenando este un formulario con la información </w:t>
       </w:r>
       <w:r>
         <w:rPr>
@@ -972,25 +1097,33 @@
           <w:lang w:eastAsia="es-ES"/>
         </w:rPr>
       </w:pPr>
-      <w:bookmarkStart w:id="0" w:name="_GoBack"/>
-      <w:bookmarkEnd w:id="0"/>
+    </w:p>
+    <w:p>
+      <w:pPr>
+        <w:jc w:val="center"/>
+        <w:rPr>
+          <w:rFonts w:ascii="Cambria" w:hAnsi="Cambria"/>
+          <w:sz w:val="24"/>
+          <w:lang w:val="es-CR"/>
+        </w:rPr>
+      </w:pPr>
       <w:r>
         <w:rPr>
           <w:rFonts w:ascii="Cambria" w:hAnsi="Cambria"/>
           <w:noProof/>
           <w:sz w:val="24"/>
-          <w:lang w:eastAsia="es-ES"/>
+          <w:lang w:val="es-CR" w:eastAsia="es-CR"/>
         </w:rPr>
         <w:drawing>
-          <wp:anchor distT="0" distB="0" distL="114300" distR="114300" simplePos="0" relativeHeight="251658240" behindDoc="0" locked="0" layoutInCell="1" allowOverlap="1" wp14:anchorId="56B0046B" wp14:editId="39A66878">
+          <wp:anchor distT="0" distB="0" distL="114300" distR="114300" simplePos="0" relativeHeight="251658240" behindDoc="0" locked="0" layoutInCell="1" allowOverlap="1" wp14:anchorId="7CB1E986" wp14:editId="5058A6C6">
             <wp:simplePos x="0" y="0"/>
             <wp:positionH relativeFrom="margin">
-              <wp:align>center</wp:align>
+              <wp:posOffset>-204470</wp:posOffset>
             </wp:positionH>
             <wp:positionV relativeFrom="paragraph">
-              <wp:posOffset>62865</wp:posOffset>
+              <wp:posOffset>-3175</wp:posOffset>
             </wp:positionV>
-            <wp:extent cx="2710543" cy="2992847"/>
+            <wp:extent cx="2710180" cy="2992755"/>
             <wp:effectExtent l="0" t="0" r="0" b="0"/>
             <wp:wrapSquare wrapText="bothSides"/>
             <wp:docPr id="4" name="Imagen 4"/>
@@ -1005,7 +1138,7 @@
                     <pic:cNvPicPr/>
                   </pic:nvPicPr>
                   <pic:blipFill>
-                    <a:blip r:embed="rId7">
+                    <a:blip r:embed="rId8">
                       <a:extLst>
                         <a:ext uri="{28A0092B-C50C-407E-A947-70E740481C1C}">
                           <a14:useLocalDpi xmlns:a14="http://schemas.microsoft.com/office/drawing/2010/main" val="0"/>
@@ -1019,7 +1152,7 @@
                   <pic:spPr>
                     <a:xfrm>
                       <a:off x="0" y="0"/>
-                      <a:ext cx="2710543" cy="2992847"/>
+                      <a:ext cx="2710180" cy="2992755"/>
                     </a:xfrm>
                     <a:prstGeom prst="rect">
                       <a:avLst/>
@@ -1031,25 +1164,15 @@
           </wp:anchor>
         </w:drawing>
       </w:r>
-    </w:p>
-    <w:p>
-      <w:pPr>
-        <w:jc w:val="center"/>
-        <w:rPr>
-          <w:rFonts w:ascii="Cambria" w:hAnsi="Cambria"/>
-          <w:sz w:val="24"/>
-          <w:lang w:val="es-CR"/>
-        </w:rPr>
-      </w:pPr>
       <w:r>
         <w:rPr>
           <w:rFonts w:ascii="Cambria" w:hAnsi="Cambria"/>
           <w:noProof/>
           <w:sz w:val="24"/>
-          <w:lang w:eastAsia="es-ES"/>
+          <w:lang w:val="es-CR" w:eastAsia="es-CR"/>
         </w:rPr>
         <w:drawing>
-          <wp:inline distT="0" distB="0" distL="0" distR="0" wp14:anchorId="74253FB1" wp14:editId="5409702C">
+          <wp:inline distT="0" distB="0" distL="0" distR="0" wp14:anchorId="42D0E216" wp14:editId="627E2BC0">
             <wp:extent cx="2710180" cy="2992794"/>
             <wp:effectExtent l="0" t="0" r="0" b="0"/>
             <wp:docPr id="6" name="Imagen 6"/>
@@ -1064,7 +1187,7 @@
                     <pic:cNvPicPr/>
                   </pic:nvPicPr>
                   <pic:blipFill>
-                    <a:blip r:embed="rId8">
+                    <a:blip r:embed="rId9">
                       <a:extLst>
                         <a:ext uri="{28A0092B-C50C-407E-A947-70E740481C1C}">
                           <a14:useLocalDpi xmlns:a14="http://schemas.microsoft.com/office/drawing/2010/main" val="0"/>
@@ -1121,7 +1244,9 @@
           <w:lang w:val="es-CR"/>
         </w:rPr>
       </w:pPr>
-      <w:r>
+    </w:p>
+    <w:p>
+      <w:pPr>
         <w:rPr>
           <w:rFonts w:ascii="Cambria" w:hAnsi="Cambria"/>
           <w:b/>
@@ -1131,9 +1256,7 @@
           <w:u w:val="single"/>
           <w:lang w:val="es-CR"/>
         </w:rPr>
-        <w:lastRenderedPageBreak/>
-        <w:t xml:space="preserve">“Login” de usuarios: </w:t>
-      </w:r>
+      </w:pPr>
     </w:p>
     <w:p>
       <w:pPr>
@@ -1150,6 +1273,123 @@
     </w:p>
     <w:p>
       <w:pPr>
+        <w:rPr>
+          <w:rFonts w:ascii="Cambria" w:hAnsi="Cambria"/>
+          <w:b/>
+          <w:color w:val="0070C0"/>
+          <w:sz w:val="40"/>
+          <w:szCs w:val="40"/>
+          <w:u w:val="single"/>
+          <w:lang w:val="es-CR"/>
+        </w:rPr>
+      </w:pPr>
+    </w:p>
+    <w:p>
+      <w:pPr>
+        <w:rPr>
+          <w:rFonts w:ascii="Cambria" w:hAnsi="Cambria"/>
+          <w:b/>
+          <w:color w:val="0070C0"/>
+          <w:sz w:val="40"/>
+          <w:szCs w:val="40"/>
+          <w:u w:val="single"/>
+          <w:lang w:val="es-CR"/>
+        </w:rPr>
+      </w:pPr>
+    </w:p>
+    <w:p>
+      <w:pPr>
+        <w:rPr>
+          <w:rFonts w:ascii="Cambria" w:hAnsi="Cambria"/>
+          <w:b/>
+          <w:color w:val="0070C0"/>
+          <w:sz w:val="40"/>
+          <w:szCs w:val="40"/>
+          <w:u w:val="single"/>
+          <w:lang w:val="es-CR"/>
+        </w:rPr>
+      </w:pPr>
+    </w:p>
+    <w:p>
+      <w:pPr>
+        <w:rPr>
+          <w:rFonts w:ascii="Cambria" w:hAnsi="Cambria"/>
+          <w:b/>
+          <w:color w:val="0070C0"/>
+          <w:sz w:val="40"/>
+          <w:szCs w:val="40"/>
+          <w:u w:val="single"/>
+          <w:lang w:val="es-CR"/>
+        </w:rPr>
+      </w:pPr>
+    </w:p>
+    <w:p>
+      <w:pPr>
+        <w:rPr>
+          <w:rFonts w:ascii="Cambria" w:hAnsi="Cambria"/>
+          <w:b/>
+          <w:color w:val="0070C0"/>
+          <w:sz w:val="40"/>
+          <w:szCs w:val="40"/>
+          <w:u w:val="single"/>
+          <w:lang w:val="es-CR"/>
+        </w:rPr>
+      </w:pPr>
+      <w:r>
+        <w:rPr>
+          <w:rFonts w:ascii="Cambria" w:hAnsi="Cambria"/>
+          <w:b/>
+          <w:color w:val="0070C0"/>
+          <w:sz w:val="40"/>
+          <w:szCs w:val="40"/>
+          <w:u w:val="single"/>
+          <w:lang w:val="es-CR"/>
+        </w:rPr>
+        <w:lastRenderedPageBreak/>
+        <w:t>“</w:t>
+      </w:r>
+      <w:proofErr w:type="spellStart"/>
+      <w:r>
+        <w:rPr>
+          <w:rFonts w:ascii="Cambria" w:hAnsi="Cambria"/>
+          <w:b/>
+          <w:color w:val="0070C0"/>
+          <w:sz w:val="40"/>
+          <w:szCs w:val="40"/>
+          <w:u w:val="single"/>
+          <w:lang w:val="es-CR"/>
+        </w:rPr>
+        <w:t>Login</w:t>
+      </w:r>
+      <w:proofErr w:type="spellEnd"/>
+      <w:r>
+        <w:rPr>
+          <w:rFonts w:ascii="Cambria" w:hAnsi="Cambria"/>
+          <w:b/>
+          <w:color w:val="0070C0"/>
+          <w:sz w:val="40"/>
+          <w:szCs w:val="40"/>
+          <w:u w:val="single"/>
+          <w:lang w:val="es-CR"/>
+        </w:rPr>
+        <w:t xml:space="preserve">” de usuarios: </w:t>
+      </w:r>
+    </w:p>
+    <w:p>
+      <w:pPr>
+        <w:rPr>
+          <w:rFonts w:ascii="Cambria" w:hAnsi="Cambria"/>
+          <w:b/>
+          <w:color w:val="0070C0"/>
+          <w:sz w:val="40"/>
+          <w:szCs w:val="40"/>
+          <w:u w:val="single"/>
+          <w:lang w:val="es-CR"/>
+        </w:rPr>
+      </w:pPr>
+    </w:p>
+    <w:p>
+      <w:pPr>
         <w:jc w:val="both"/>
         <w:rPr>
           <w:rFonts w:ascii="Cambria" w:hAnsi="Cambria"/>
@@ -1210,7 +1450,7 @@
           <w:color w:val="000000" w:themeColor="text1"/>
           <w:sz w:val="28"/>
           <w:szCs w:val="28"/>
-          <w:lang w:eastAsia="es-ES"/>
+          <w:lang w:val="es-CR" w:eastAsia="es-CR"/>
         </w:rPr>
         <w:drawing>
           <wp:inline distT="0" distB="0" distL="0" distR="0">
@@ -1228,7 +1468,7 @@
                     <pic:cNvPicPr/>
                   </pic:nvPicPr>
                   <pic:blipFill>
-                    <a:blip r:embed="rId9">
+                    <a:blip r:embed="rId10">
                       <a:extLst>
                         <a:ext uri="{28A0092B-C50C-407E-A947-70E740481C1C}">
                           <a14:useLocalDpi xmlns:a14="http://schemas.microsoft.com/office/drawing/2010/main" val="0"/>
@@ -1468,7 +1708,7 @@
           <w:noProof/>
           <w:sz w:val="28"/>
           <w:szCs w:val="28"/>
-          <w:lang w:eastAsia="es-ES"/>
+          <w:lang w:val="es-CR" w:eastAsia="es-CR"/>
         </w:rPr>
         <w:drawing>
           <wp:inline distT="0" distB="0" distL="0" distR="0">
@@ -1486,7 +1726,7 @@
                     <pic:cNvPicPr/>
                   </pic:nvPicPr>
                   <pic:blipFill>
-                    <a:blip r:embed="rId10" cstate="print">
+                    <a:blip r:embed="rId11" cstate="print">
                       <a:extLst>
                         <a:ext uri="{28A0092B-C50C-407E-A947-70E740481C1C}">
                           <a14:useLocalDpi xmlns:a14="http://schemas.microsoft.com/office/drawing/2010/main" val="0"/>
@@ -1569,169 +1809,8 @@
         <w:t xml:space="preserve">permite tanto avanzar como devolver la imagen por si no se pudo visualizar detenidamente. </w:t>
       </w:r>
     </w:p>
-    <w:p>
-      <w:pPr>
-        <w:rPr>
-          <w:lang w:val="es-CR"/>
-        </w:rPr>
-      </w:pPr>
-    </w:p>
-    <w:p>
-      <w:pPr>
-        <w:rPr>
-          <w:lang w:val="es-CR"/>
-        </w:rPr>
-      </w:pPr>
-    </w:p>
-    <w:p>
-      <w:pPr>
-        <w:rPr>
-          <w:lang w:val="es-CR"/>
-        </w:rPr>
-      </w:pPr>
-    </w:p>
-    <w:p>
-      <w:pPr>
-        <w:rPr>
-          <w:lang w:val="es-CR"/>
-        </w:rPr>
-      </w:pPr>
-    </w:p>
-    <w:p>
-      <w:pPr>
-        <w:rPr>
-          <w:lang w:val="es-CR"/>
-        </w:rPr>
-      </w:pPr>
-    </w:p>
-    <w:p>
-      <w:pPr>
-        <w:rPr>
-          <w:lang w:val="es-CR"/>
-        </w:rPr>
-      </w:pPr>
-    </w:p>
-    <w:p>
-      <w:pPr>
-        <w:rPr>
-          <w:lang w:val="es-CR"/>
-        </w:rPr>
-      </w:pPr>
-    </w:p>
-    <w:p>
-      <w:pPr>
-        <w:rPr>
-          <w:lang w:val="es-CR"/>
-        </w:rPr>
-      </w:pPr>
-    </w:p>
-    <w:p>
-      <w:pPr>
-        <w:rPr>
-          <w:lang w:val="es-CR"/>
-        </w:rPr>
-      </w:pPr>
-    </w:p>
-    <w:p>
-      <w:pPr>
-        <w:rPr>
-          <w:lang w:val="es-CR"/>
-        </w:rPr>
-      </w:pPr>
-    </w:p>
-    <w:p>
-      <w:pPr>
-        <w:rPr>
-          <w:lang w:val="es-CR"/>
-        </w:rPr>
-      </w:pPr>
-    </w:p>
-    <w:p>
-      <w:pPr>
-        <w:rPr>
-          <w:lang w:val="es-CR"/>
-        </w:rPr>
-      </w:pPr>
-    </w:p>
-    <w:p>
-      <w:pPr>
-        <w:rPr>
-          <w:lang w:val="es-CR"/>
-        </w:rPr>
-      </w:pPr>
-    </w:p>
-    <w:p>
-      <w:pPr>
-        <w:rPr>
-          <w:lang w:val="es-CR"/>
-        </w:rPr>
-      </w:pPr>
-    </w:p>
-    <w:p>
-      <w:pPr>
-        <w:rPr>
-          <w:lang w:val="es-CR"/>
-        </w:rPr>
-      </w:pPr>
-    </w:p>
-    <w:p>
-      <w:pPr>
-        <w:rPr>
-          <w:lang w:val="es-CR"/>
-        </w:rPr>
-      </w:pPr>
-    </w:p>
-    <w:p>
-      <w:pPr>
-        <w:rPr>
-          <w:lang w:val="es-CR"/>
-        </w:rPr>
-      </w:pPr>
-    </w:p>
-    <w:p>
-      <w:pPr>
-        <w:rPr>
-          <w:lang w:val="es-CR"/>
-        </w:rPr>
-      </w:pPr>
-    </w:p>
-    <w:p>
-      <w:pPr>
-        <w:rPr>
-          <w:lang w:val="es-CR"/>
-        </w:rPr>
-      </w:pPr>
-    </w:p>
-    <w:p>
-      <w:pPr>
-        <w:rPr>
-          <w:lang w:val="es-CR"/>
-        </w:rPr>
-      </w:pPr>
-      <w:r>
-        <w:rPr>
-          <w:lang w:val="es-CR"/>
-        </w:rPr>
-        <w:t xml:space="preserve"> </w:t>
-      </w:r>
-    </w:p>
-    <w:p>
-      <w:pPr>
-        <w:rPr>
-          <w:lang w:val="es-CR"/>
-        </w:rPr>
-      </w:pPr>
-    </w:p>
-    <w:p>
-      <w:pPr>
-        <w:rPr>
-          <w:lang w:val="es-CR"/>
-        </w:rPr>
-      </w:pPr>
-    </w:p>
-    <w:p/>
     <w:sectPr>
-      <w:headerReference w:type="default" r:id="rId11"/>
+      <w:headerReference w:type="default" r:id="rId12"/>
       <w:pgSz w:w="11906" w:h="16838"/>
       <w:pgMar w:top="1417" w:right="1701" w:bottom="1417" w:left="1701" w:header="708" w:footer="708" w:gutter="0"/>
       <w:cols w:space="708"/>
@@ -1742,7 +1821,7 @@
 </file>
 
 <file path=word/endnotes.xml><?xml version="1.0" encoding="utf-8"?>
-<w:endnotes xmlns:wpc="http://schemas.microsoft.com/office/word/2010/wordprocessingCanvas" xmlns:mc="http://schemas.openxmlformats.org/markup-compatibility/2006" xmlns:o="urn:schemas-microsoft-com:office:office" xmlns:r="http://schemas.openxmlformats.org/officeDocument/2006/relationships" xmlns:m="http://schemas.openxmlformats.org/officeDocument/2006/math" xmlns:v="urn:schemas-microsoft-com:vml" xmlns:wp14="http://schemas.microsoft.com/office/word/2010/wordprocessingDrawing" xmlns:wp="http://schemas.openxmlformats.org/drawingml/2006/wordprocessingDrawing" xmlns:w10="urn:schemas-microsoft-com:office:word" xmlns:w="http://schemas.openxmlformats.org/wordprocessingml/2006/main" xmlns:w14="http://schemas.microsoft.com/office/word/2010/wordml" xmlns:w15="http://schemas.microsoft.com/office/word/2012/wordml" xmlns:wpg="http://schemas.microsoft.com/office/word/2010/wordprocessingGroup" xmlns:wpi="http://schemas.microsoft.com/office/word/2010/wordprocessingInk" xmlns:wne="http://schemas.microsoft.com/office/word/2006/wordml" xmlns:wps="http://schemas.microsoft.com/office/word/2010/wordprocessingShape" mc:Ignorable="w14 w15 wp14">
+<w:endnotes xmlns:wpc="http://schemas.microsoft.com/office/word/2010/wordprocessingCanvas" xmlns:mc="http://schemas.openxmlformats.org/markup-compatibility/2006" xmlns:o="urn:schemas-microsoft-com:office:office" xmlns:r="http://schemas.openxmlformats.org/officeDocument/2006/relationships" xmlns:m="http://schemas.openxmlformats.org/officeDocument/2006/math" xmlns:v="urn:schemas-microsoft-com:vml" xmlns:wp14="http://schemas.microsoft.com/office/word/2010/wordprocessingDrawing" xmlns:wp="http://schemas.openxmlformats.org/drawingml/2006/wordprocessingDrawing" xmlns:w10="urn:schemas-microsoft-com:office:word" xmlns:w="http://schemas.openxmlformats.org/wordprocessingml/2006/main" xmlns:w14="http://schemas.microsoft.com/office/word/2010/wordml" xmlns:wpg="http://schemas.microsoft.com/office/word/2010/wordprocessingGroup" xmlns:wpi="http://schemas.microsoft.com/office/word/2010/wordprocessingInk" xmlns:wne="http://schemas.microsoft.com/office/word/2006/wordml" xmlns:wps="http://schemas.microsoft.com/office/word/2010/wordprocessingShape" mc:Ignorable="w14 wp14">
   <w:endnote w:type="separator" w:id="-1">
     <w:p>
       <w:pPr>
@@ -1767,7 +1846,7 @@
 </file>
 
 <file path=word/footnotes.xml><?xml version="1.0" encoding="utf-8"?>
-<w:footnotes xmlns:wpc="http://schemas.microsoft.com/office/word/2010/wordprocessingCanvas" xmlns:mc="http://schemas.openxmlformats.org/markup-compatibility/2006" xmlns:o="urn:schemas-microsoft-com:office:office" xmlns:r="http://schemas.openxmlformats.org/officeDocument/2006/relationships" xmlns:m="http://schemas.openxmlformats.org/officeDocument/2006/math" xmlns:v="urn:schemas-microsoft-com:vml" xmlns:wp14="http://schemas.microsoft.com/office/word/2010/wordprocessingDrawing" xmlns:wp="http://schemas.openxmlformats.org/drawingml/2006/wordprocessingDrawing" xmlns:w10="urn:schemas-microsoft-com:office:word" xmlns:w="http://schemas.openxmlformats.org/wordprocessingml/2006/main" xmlns:w14="http://schemas.microsoft.com/office/word/2010/wordml" xmlns:w15="http://schemas.microsoft.com/office/word/2012/wordml" xmlns:wpg="http://schemas.microsoft.com/office/word/2010/wordprocessingGroup" xmlns:wpi="http://schemas.microsoft.com/office/word/2010/wordprocessingInk" xmlns:wne="http://schemas.microsoft.com/office/word/2006/wordml" xmlns:wps="http://schemas.microsoft.com/office/word/2010/wordprocessingShape" mc:Ignorable="w14 w15 wp14">
+<w:footnotes xmlns:wpc="http://schemas.microsoft.com/office/word/2010/wordprocessingCanvas" xmlns:mc="http://schemas.openxmlformats.org/markup-compatibility/2006" xmlns:o="urn:schemas-microsoft-com:office:office" xmlns:r="http://schemas.openxmlformats.org/officeDocument/2006/relationships" xmlns:m="http://schemas.openxmlformats.org/officeDocument/2006/math" xmlns:v="urn:schemas-microsoft-com:vml" xmlns:wp14="http://schemas.microsoft.com/office/word/2010/wordprocessingDrawing" xmlns:wp="http://schemas.openxmlformats.org/drawingml/2006/wordprocessingDrawing" xmlns:w10="urn:schemas-microsoft-com:office:word" xmlns:w="http://schemas.openxmlformats.org/wordprocessingml/2006/main" xmlns:w14="http://schemas.microsoft.com/office/word/2010/wordml" xmlns:wpg="http://schemas.microsoft.com/office/word/2010/wordprocessingGroup" xmlns:wpi="http://schemas.microsoft.com/office/word/2010/wordprocessingInk" xmlns:wne="http://schemas.microsoft.com/office/word/2006/wordml" xmlns:wps="http://schemas.microsoft.com/office/word/2010/wordprocessingShape" mc:Ignorable="w14 wp14">
   <w:footnote w:type="separator" w:id="-1">
     <w:p>
       <w:pPr>
@@ -1792,7 +1871,7 @@
 </file>
 
 <file path=word/header1.xml><?xml version="1.0" encoding="utf-8"?>
-<w:hdr xmlns:wpc="http://schemas.microsoft.com/office/word/2010/wordprocessingCanvas" xmlns:mc="http://schemas.openxmlformats.org/markup-compatibility/2006" xmlns:o="urn:schemas-microsoft-com:office:office" xmlns:r="http://schemas.openxmlformats.org/officeDocument/2006/relationships" xmlns:m="http://schemas.openxmlformats.org/officeDocument/2006/math" xmlns:v="urn:schemas-microsoft-com:vml" xmlns:wp14="http://schemas.microsoft.com/office/word/2010/wordprocessingDrawing" xmlns:wp="http://schemas.openxmlformats.org/drawingml/2006/wordprocessingDrawing" xmlns:w10="urn:schemas-microsoft-com:office:word" xmlns:w="http://schemas.openxmlformats.org/wordprocessingml/2006/main" xmlns:w14="http://schemas.microsoft.com/office/word/2010/wordml" xmlns:w15="http://schemas.microsoft.com/office/word/2012/wordml" xmlns:wpg="http://schemas.microsoft.com/office/word/2010/wordprocessingGroup" xmlns:wpi="http://schemas.microsoft.com/office/word/2010/wordprocessingInk" xmlns:wne="http://schemas.microsoft.com/office/word/2006/wordml" xmlns:wps="http://schemas.microsoft.com/office/word/2010/wordprocessingShape" mc:Ignorable="w14 w15 wp14">
+<w:hdr xmlns:wpc="http://schemas.microsoft.com/office/word/2010/wordprocessingCanvas" xmlns:mc="http://schemas.openxmlformats.org/markup-compatibility/2006" xmlns:o="urn:schemas-microsoft-com:office:office" xmlns:r="http://schemas.openxmlformats.org/officeDocument/2006/relationships" xmlns:m="http://schemas.openxmlformats.org/officeDocument/2006/math" xmlns:v="urn:schemas-microsoft-com:vml" xmlns:wp14="http://schemas.microsoft.com/office/word/2010/wordprocessingDrawing" xmlns:wp="http://schemas.openxmlformats.org/drawingml/2006/wordprocessingDrawing" xmlns:w10="urn:schemas-microsoft-com:office:word" xmlns:w="http://schemas.openxmlformats.org/wordprocessingml/2006/main" xmlns:w14="http://schemas.microsoft.com/office/word/2010/wordml" xmlns:wpg="http://schemas.microsoft.com/office/word/2010/wordprocessingGroup" xmlns:wpi="http://schemas.microsoft.com/office/word/2010/wordprocessingInk" xmlns:wne="http://schemas.microsoft.com/office/word/2006/wordml" xmlns:wps="http://schemas.microsoft.com/office/word/2010/wordprocessingShape" mc:Ignorable="w14 wp14">
   <w:p>
     <w:pPr>
       <w:pStyle w:val="Encabezado"/>
@@ -1804,6 +1883,7 @@
         <w:color w:val="808080" w:themeColor="background1" w:themeShade="80"/>
         <w:sz w:val="20"/>
         <w:szCs w:val="20"/>
+        <w:lang w:val="es-CR" w:eastAsia="es-CR"/>
       </w:rPr>
       <mc:AlternateContent>
         <mc:Choice Requires="wpg">
@@ -2117,7 +2197,7 @@
                                 <w:sz w:val="24"/>
                                 <w:szCs w:val="24"/>
                               </w:rPr>
-                              <w:t>2</w:t>
+                              <w:t>1</w:t>
                             </w:r>
                             <w:r>
                               <w:rPr>
@@ -2212,7 +2292,7 @@
                           <w:sz w:val="24"/>
                           <w:szCs w:val="24"/>
                         </w:rPr>
-                        <w:t>2</w:t>
+                        <w:t>1</w:t>
                       </w:r>
                       <w:r>
                         <w:rPr>
@@ -2237,7 +2317,7 @@
 </file>
 
 <file path=word/styles.xml><?xml version="1.0" encoding="utf-8"?>
-<w:styles xmlns:mc="http://schemas.openxmlformats.org/markup-compatibility/2006" xmlns:r="http://schemas.openxmlformats.org/officeDocument/2006/relationships" xmlns:w="http://schemas.openxmlformats.org/wordprocessingml/2006/main" xmlns:w14="http://schemas.microsoft.com/office/word/2010/wordml" xmlns:w15="http://schemas.microsoft.com/office/word/2012/wordml" mc:Ignorable="w14 w15">
+<w:styles xmlns:mc="http://schemas.openxmlformats.org/markup-compatibility/2006" xmlns:r="http://schemas.openxmlformats.org/officeDocument/2006/relationships" xmlns:w="http://schemas.openxmlformats.org/wordprocessingml/2006/main" xmlns:w14="http://schemas.microsoft.com/office/word/2010/wordml" mc:Ignorable="w14">
   <w:docDefaults>
     <w:rPrDefault>
       <w:rPr>
@@ -2253,378 +2333,144 @@
       </w:pPr>
     </w:pPrDefault>
   </w:docDefaults>
-  <w:latentStyles w:defLockedState="0" w:defUIPriority="99" w:defSemiHidden="0" w:defUnhideWhenUsed="0" w:defQFormat="0" w:count="371">
-    <w:lsdException w:name="Normal" w:uiPriority="0" w:qFormat="1"/>
-    <w:lsdException w:name="heading 1" w:uiPriority="9" w:qFormat="1"/>
-    <w:lsdException w:name="heading 2" w:semiHidden="1" w:uiPriority="9" w:unhideWhenUsed="1" w:qFormat="1"/>
-    <w:lsdException w:name="heading 3" w:semiHidden="1" w:uiPriority="9" w:unhideWhenUsed="1" w:qFormat="1"/>
-    <w:lsdException w:name="heading 4" w:semiHidden="1" w:uiPriority="9" w:unhideWhenUsed="1" w:qFormat="1"/>
-    <w:lsdException w:name="heading 5" w:semiHidden="1" w:uiPriority="9" w:unhideWhenUsed="1" w:qFormat="1"/>
-    <w:lsdException w:name="heading 6" w:semiHidden="1" w:uiPriority="9" w:unhideWhenUsed="1" w:qFormat="1"/>
-    <w:lsdException w:name="heading 7" w:semiHidden="1" w:uiPriority="9" w:unhideWhenUsed="1" w:qFormat="1"/>
-    <w:lsdException w:name="heading 8" w:semiHidden="1" w:uiPriority="9" w:unhideWhenUsed="1" w:qFormat="1"/>
-    <w:lsdException w:name="heading 9" w:semiHidden="1" w:uiPriority="9" w:unhideWhenUsed="1" w:qFormat="1"/>
-    <w:lsdException w:name="index 1" w:semiHidden="1" w:unhideWhenUsed="1"/>
-    <w:lsdException w:name="index 2" w:semiHidden="1" w:unhideWhenUsed="1"/>
-    <w:lsdException w:name="index 3" w:semiHidden="1" w:unhideWhenUsed="1"/>
-    <w:lsdException w:name="index 4" w:semiHidden="1" w:unhideWhenUsed="1"/>
-    <w:lsdException w:name="index 5" w:semiHidden="1" w:unhideWhenUsed="1"/>
-    <w:lsdException w:name="index 6" w:semiHidden="1" w:unhideWhenUsed="1"/>
-    <w:lsdException w:name="index 7" w:semiHidden="1" w:unhideWhenUsed="1"/>
-    <w:lsdException w:name="index 8" w:semiHidden="1" w:unhideWhenUsed="1"/>
-    <w:lsdException w:name="index 9" w:semiHidden="1" w:unhideWhenUsed="1"/>
-    <w:lsdException w:name="toc 1" w:semiHidden="1" w:uiPriority="39" w:unhideWhenUsed="1"/>
-    <w:lsdException w:name="toc 2" w:semiHidden="1" w:uiPriority="39" w:unhideWhenUsed="1"/>
-    <w:lsdException w:name="toc 3" w:semiHidden="1" w:uiPriority="39" w:unhideWhenUsed="1"/>
-    <w:lsdException w:name="toc 4" w:semiHidden="1" w:uiPriority="39" w:unhideWhenUsed="1"/>
-    <w:lsdException w:name="toc 5" w:semiHidden="1" w:uiPriority="39" w:unhideWhenUsed="1"/>
-    <w:lsdException w:name="toc 6" w:semiHidden="1" w:uiPriority="39" w:unhideWhenUsed="1"/>
-    <w:lsdException w:name="toc 7" w:semiHidden="1" w:uiPriority="39" w:unhideWhenUsed="1"/>
-    <w:lsdException w:name="toc 8" w:semiHidden="1" w:uiPriority="39" w:unhideWhenUsed="1"/>
-    <w:lsdException w:name="toc 9" w:semiHidden="1" w:uiPriority="39" w:unhideWhenUsed="1"/>
-    <w:lsdException w:name="Normal Indent" w:semiHidden="1" w:unhideWhenUsed="1"/>
-    <w:lsdException w:name="footnote text" w:semiHidden="1" w:unhideWhenUsed="1"/>
-    <w:lsdException w:name="annotation text" w:semiHidden="1" w:unhideWhenUsed="1"/>
-    <w:lsdException w:name="header" w:semiHidden="1" w:unhideWhenUsed="1"/>
-    <w:lsdException w:name="footer" w:semiHidden="1" w:unhideWhenUsed="1"/>
-    <w:lsdException w:name="index heading" w:semiHidden="1" w:unhideWhenUsed="1"/>
-    <w:lsdException w:name="caption" w:semiHidden="1" w:uiPriority="35" w:unhideWhenUsed="1" w:qFormat="1"/>
-    <w:lsdException w:name="table of figures" w:semiHidden="1" w:unhideWhenUsed="1"/>
-    <w:lsdException w:name="envelope address" w:semiHidden="1" w:unhideWhenUsed="1"/>
-    <w:lsdException w:name="envelope return" w:semiHidden="1" w:unhideWhenUsed="1"/>
-    <w:lsdException w:name="footnote reference" w:semiHidden="1" w:unhideWhenUsed="1"/>
-    <w:lsdException w:name="annotation reference" w:semiHidden="1" w:unhideWhenUsed="1"/>
-    <w:lsdException w:name="line number" w:semiHidden="1" w:unhideWhenUsed="1"/>
-    <w:lsdException w:name="page number" w:semiHidden="1" w:unhideWhenUsed="1"/>
-    <w:lsdException w:name="endnote reference" w:semiHidden="1" w:unhideWhenUsed="1"/>
-    <w:lsdException w:name="endnote text" w:semiHidden="1" w:unhideWhenUsed="1"/>
-    <w:lsdException w:name="table of authorities" w:semiHidden="1" w:unhideWhenUsed="1"/>
-    <w:lsdException w:name="macro" w:semiHidden="1" w:unhideWhenUsed="1"/>
-    <w:lsdException w:name="toa heading" w:semiHidden="1" w:unhideWhenUsed="1"/>
-    <w:lsdException w:name="List" w:semiHidden="1" w:unhideWhenUsed="1"/>
-    <w:lsdException w:name="List Bullet" w:semiHidden="1" w:unhideWhenUsed="1"/>
-    <w:lsdException w:name="List Number" w:semiHidden="1" w:unhideWhenUsed="1"/>
-    <w:lsdException w:name="List 2" w:semiHidden="1" w:unhideWhenUsed="1"/>
-    <w:lsdException w:name="List 3" w:semiHidden="1" w:unhideWhenUsed="1"/>
-    <w:lsdException w:name="List 4" w:semiHidden="1" w:unhideWhenUsed="1"/>
-    <w:lsdException w:name="List 5" w:semiHidden="1" w:unhideWhenUsed="1"/>
-    <w:lsdException w:name="List Bullet 2" w:semiHidden="1" w:unhideWhenUsed="1"/>
-    <w:lsdException w:name="List Bullet 3" w:semiHidden="1" w:unhideWhenUsed="1"/>
-    <w:lsdException w:name="List Bullet 4" w:semiHidden="1" w:unhideWhenUsed="1"/>
-    <w:lsdException w:name="List Bullet 5" w:semiHidden="1" w:unhideWhenUsed="1"/>
-    <w:lsdException w:name="List Number 2" w:semiHidden="1" w:unhideWhenUsed="1"/>
-    <w:lsdException w:name="List Number 3" w:semiHidden="1" w:unhideWhenUsed="1"/>
-    <w:lsdException w:name="List Number 4" w:semiHidden="1" w:unhideWhenUsed="1"/>
-    <w:lsdException w:name="List Number 5" w:semiHidden="1" w:unhideWhenUsed="1"/>
-    <w:lsdException w:name="Title" w:uiPriority="10" w:qFormat="1"/>
-    <w:lsdException w:name="Closing" w:semiHidden="1" w:unhideWhenUsed="1"/>
-    <w:lsdException w:name="Signature" w:semiHidden="1" w:unhideWhenUsed="1"/>
-    <w:lsdException w:name="Default Paragraph Font" w:semiHidden="1" w:uiPriority="1" w:unhideWhenUsed="1"/>
-    <w:lsdException w:name="Body Text" w:semiHidden="1" w:unhideWhenUsed="1"/>
-    <w:lsdException w:name="Body Text Indent" w:semiHidden="1" w:unhideWhenUsed="1"/>
-    <w:lsdException w:name="List Continue" w:semiHidden="1" w:unhideWhenUsed="1"/>
-    <w:lsdException w:name="List Continue 2" w:semiHidden="1" w:unhideWhenUsed="1"/>
-    <w:lsdException w:name="List Continue 3" w:semiHidden="1" w:unhideWhenUsed="1"/>
-    <w:lsdException w:name="List Continue 4" w:semiHidden="1" w:unhideWhenUsed="1"/>
-    <w:lsdException w:name="List Continue 5" w:semiHidden="1" w:unhideWhenUsed="1"/>
-    <w:lsdException w:name="Message Header" w:semiHidden="1" w:unhideWhenUsed="1"/>
-    <w:lsdException w:name="Subtitle" w:uiPriority="11" w:qFormat="1"/>
-    <w:lsdException w:name="Salutation" w:semiHidden="1" w:unhideWhenUsed="1"/>
-    <w:lsdException w:name="Date" w:semiHidden="1" w:unhideWhenUsed="1"/>
-    <w:lsdException w:name="Body Text First Indent" w:semiHidden="1" w:unhideWhenUsed="1"/>
-    <w:lsdException w:name="Body Text First Indent 2" w:semiHidden="1" w:unhideWhenUsed="1"/>
-    <w:lsdException w:name="Note Heading" w:semiHidden="1" w:unhideWhenUsed="1"/>
-    <w:lsdException w:name="Body Text 2" w:semiHidden="1" w:unhideWhenUsed="1"/>
-    <w:lsdException w:name="Body Text 3" w:semiHidden="1" w:unhideWhenUsed="1"/>
-    <w:lsdException w:name="Body Text Indent 2" w:semiHidden="1" w:unhideWhenUsed="1"/>
-    <w:lsdException w:name="Body Text Indent 3" w:semiHidden="1" w:unhideWhenUsed="1"/>
-    <w:lsdException w:name="Block Text" w:semiHidden="1" w:unhideWhenUsed="1"/>
-    <w:lsdException w:name="Hyperlink" w:semiHidden="1" w:unhideWhenUsed="1"/>
-    <w:lsdException w:name="FollowedHyperlink" w:semiHidden="1" w:unhideWhenUsed="1"/>
-    <w:lsdException w:name="Strong" w:uiPriority="22" w:qFormat="1"/>
-    <w:lsdException w:name="Emphasis" w:uiPriority="20" w:qFormat="1"/>
-    <w:lsdException w:name="Document Map" w:semiHidden="1" w:unhideWhenUsed="1"/>
-    <w:lsdException w:name="Plain Text" w:semiHidden="1" w:unhideWhenUsed="1"/>
-    <w:lsdException w:name="E-mail Signature" w:semiHidden="1" w:unhideWhenUsed="1"/>
-    <w:lsdException w:name="HTML Top of Form" w:semiHidden="1" w:unhideWhenUsed="1"/>
-    <w:lsdException w:name="HTML Bottom of Form" w:semiHidden="1" w:unhideWhenUsed="1"/>
-    <w:lsdException w:name="Normal (Web)" w:semiHidden="1" w:unhideWhenUsed="1"/>
-    <w:lsdException w:name="HTML Acronym" w:semiHidden="1" w:unhideWhenUsed="1"/>
-    <w:lsdException w:name="HTML Address" w:semiHidden="1" w:unhideWhenUsed="1"/>
-    <w:lsdException w:name="HTML Cite" w:semiHidden="1" w:unhideWhenUsed="1"/>
-    <w:lsdException w:name="HTML Code" w:semiHidden="1" w:unhideWhenUsed="1"/>
-    <w:lsdException w:name="HTML Definition" w:semiHidden="1" w:unhideWhenUsed="1"/>
-    <w:lsdException w:name="HTML Keyboard" w:semiHidden="1" w:unhideWhenUsed="1"/>
-    <w:lsdException w:name="HTML Preformatted" w:semiHidden="1" w:unhideWhenUsed="1"/>
-    <w:lsdException w:name="HTML Sample" w:semiHidden="1" w:unhideWhenUsed="1"/>
-    <w:lsdException w:name="HTML Typewriter" w:semiHidden="1" w:unhideWhenUsed="1"/>
-    <w:lsdException w:name="HTML Variable" w:semiHidden="1" w:unhideWhenUsed="1"/>
-    <w:lsdException w:name="Normal Table" w:semiHidden="1" w:unhideWhenUsed="1"/>
-    <w:lsdException w:name="annotation subject" w:semiHidden="1" w:unhideWhenUsed="1"/>
-    <w:lsdException w:name="No List" w:semiHidden="1" w:unhideWhenUsed="1"/>
-    <w:lsdException w:name="Outline List 1" w:semiHidden="1" w:unhideWhenUsed="1"/>
-    <w:lsdException w:name="Outline List 2" w:semiHidden="1" w:unhideWhenUsed="1"/>
-    <w:lsdException w:name="Outline List 3" w:semiHidden="1" w:unhideWhenUsed="1"/>
-    <w:lsdException w:name="Table Simple 1" w:semiHidden="1" w:unhideWhenUsed="1"/>
-    <w:lsdException w:name="Table Simple 2" w:semiHidden="1" w:unhideWhenUsed="1"/>
-    <w:lsdException w:name="Table Simple 3" w:semiHidden="1" w:unhideWhenUsed="1"/>
-    <w:lsdException w:name="Table Classic 1" w:semiHidden="1" w:unhideWhenUsed="1"/>
-    <w:lsdException w:name="Table Classic 2" w:semiHidden="1" w:unhideWhenUsed="1"/>
-    <w:lsdException w:name="Table Classic 3" w:semiHidden="1" w:unhideWhenUsed="1"/>
-    <w:lsdException w:name="Table Classic 4" w:semiHidden="1" w:unhideWhenUsed="1"/>
-    <w:lsdException w:name="Table Colorful 1" w:semiHidden="1" w:unhideWhenUsed="1"/>
-    <w:lsdException w:name="Table Colorful 2" w:semiHidden="1" w:unhideWhenUsed="1"/>
-    <w:lsdException w:name="Table Colorful 3" w:semiHidden="1" w:unhideWhenUsed="1"/>
-    <w:lsdException w:name="Table Columns 1" w:semiHidden="1" w:unhideWhenUsed="1"/>
-    <w:lsdException w:name="Table Columns 2" w:semiHidden="1" w:unhideWhenUsed="1"/>
-    <w:lsdException w:name="Table Columns 3" w:semiHidden="1" w:unhideWhenUsed="1"/>
-    <w:lsdException w:name="Table Columns 4" w:semiHidden="1" w:unhideWhenUsed="1"/>
-    <w:lsdException w:name="Table Columns 5" w:semiHidden="1" w:unhideWhenUsed="1"/>
-    <w:lsdException w:name="Table Grid 1" w:semiHidden="1" w:unhideWhenUsed="1"/>
-    <w:lsdException w:name="Table Grid 2" w:semiHidden="1" w:unhideWhenUsed="1"/>
-    <w:lsdException w:name="Table Grid 3" w:semiHidden="1" w:unhideWhenUsed="1"/>
-    <w:lsdException w:name="Table Grid 4" w:semiHidden="1" w:unhideWhenUsed="1"/>
-    <w:lsdException w:name="Table Grid 5" w:semiHidden="1" w:unhideWhenUsed="1"/>
-    <w:lsdException w:name="Table Grid 6" w:semiHidden="1" w:unhideWhenUsed="1"/>
-    <w:lsdException w:name="Table Grid 7" w:semiHidden="1" w:unhideWhenUsed="1"/>
-    <w:lsdException w:name="Table Grid 8" w:semiHidden="1" w:unhideWhenUsed="1"/>
-    <w:lsdException w:name="Table List 1" w:semiHidden="1" w:unhideWhenUsed="1"/>
-    <w:lsdException w:name="Table List 2" w:semiHidden="1" w:unhideWhenUsed="1"/>
-    <w:lsdException w:name="Table List 3" w:semiHidden="1" w:unhideWhenUsed="1"/>
-    <w:lsdException w:name="Table List 4" w:semiHidden="1" w:unhideWhenUsed="1"/>
-    <w:lsdException w:name="Table List 5" w:semiHidden="1" w:unhideWhenUsed="1"/>
-    <w:lsdException w:name="Table List 6" w:semiHidden="1" w:unhideWhenUsed="1"/>
-    <w:lsdException w:name="Table List 7" w:semiHidden="1" w:unhideWhenUsed="1"/>
-    <w:lsdException w:name="Table List 8" w:semiHidden="1" w:unhideWhenUsed="1"/>
-    <w:lsdException w:name="Table 3D effects 1" w:semiHidden="1" w:unhideWhenUsed="1"/>
-    <w:lsdException w:name="Table 3D effects 2" w:semiHidden="1" w:unhideWhenUsed="1"/>
-    <w:lsdException w:name="Table 3D effects 3" w:semiHidden="1" w:unhideWhenUsed="1"/>
-    <w:lsdException w:name="Table Contemporary" w:semiHidden="1" w:unhideWhenUsed="1"/>
-    <w:lsdException w:name="Table Elegant" w:semiHidden="1" w:unhideWhenUsed="1"/>
-    <w:lsdException w:name="Table Professional" w:semiHidden="1" w:unhideWhenUsed="1"/>
-    <w:lsdException w:name="Table Subtle 1" w:semiHidden="1" w:unhideWhenUsed="1"/>
-    <w:lsdException w:name="Table Subtle 2" w:semiHidden="1" w:unhideWhenUsed="1"/>
-    <w:lsdException w:name="Table Web 1" w:semiHidden="1" w:unhideWhenUsed="1"/>
-    <w:lsdException w:name="Table Web 2" w:semiHidden="1" w:unhideWhenUsed="1"/>
-    <w:lsdException w:name="Table Web 3" w:semiHidden="1" w:unhideWhenUsed="1"/>
-    <w:lsdException w:name="Balloon Text" w:semiHidden="1" w:unhideWhenUsed="1"/>
-    <w:lsdException w:name="Table Grid" w:uiPriority="39"/>
-    <w:lsdException w:name="Table Theme" w:semiHidden="1" w:unhideWhenUsed="1"/>
-    <w:lsdException w:name="Placeholder Text" w:semiHidden="1"/>
-    <w:lsdException w:name="No Spacing" w:uiPriority="1" w:qFormat="1"/>
-    <w:lsdException w:name="Light Shading" w:uiPriority="60"/>
-    <w:lsdException w:name="Light List" w:uiPriority="61"/>
-    <w:lsdException w:name="Light Grid" w:uiPriority="62"/>
-    <w:lsdException w:name="Medium Shading 1" w:uiPriority="63"/>
-    <w:lsdException w:name="Medium Shading 2" w:uiPriority="64"/>
-    <w:lsdException w:name="Medium List 1" w:uiPriority="65"/>
-    <w:lsdException w:name="Medium List 2" w:uiPriority="66"/>
-    <w:lsdException w:name="Medium Grid 1" w:uiPriority="67"/>
-    <w:lsdException w:name="Medium Grid 2" w:uiPriority="68"/>
-    <w:lsdException w:name="Medium Grid 3" w:uiPriority="69"/>
-    <w:lsdException w:name="Dark List" w:uiPriority="70"/>
-    <w:lsdException w:name="Colorful Shading" w:uiPriority="71"/>
-    <w:lsdException w:name="Colorful List" w:uiPriority="72"/>
-    <w:lsdException w:name="Colorful Grid" w:uiPriority="73"/>
-    <w:lsdException w:name="Light Shading Accent 1" w:uiPriority="60"/>
-    <w:lsdException w:name="Light List Accent 1" w:uiPriority="61"/>
-    <w:lsdException w:name="Light Grid Accent 1" w:uiPriority="62"/>
-    <w:lsdException w:name="Medium Shading 1 Accent 1" w:uiPriority="63"/>
-    <w:lsdException w:name="Medium Shading 2 Accent 1" w:uiPriority="64"/>
-    <w:lsdException w:name="Medium List 1 Accent 1" w:uiPriority="65"/>
-    <w:lsdException w:name="Revision" w:semiHidden="1"/>
-    <w:lsdException w:name="List Paragraph" w:uiPriority="34" w:qFormat="1"/>
-    <w:lsdException w:name="Quote" w:uiPriority="29" w:qFormat="1"/>
-    <w:lsdException w:name="Intense Quote" w:uiPriority="30" w:qFormat="1"/>
-    <w:lsdException w:name="Medium List 2 Accent 1" w:uiPriority="66"/>
-    <w:lsdException w:name="Medium Grid 1 Accent 1" w:uiPriority="67"/>
-    <w:lsdException w:name="Medium Grid 2 Accent 1" w:uiPriority="68"/>
-    <w:lsdException w:name="Medium Grid 3 Accent 1" w:uiPriority="69"/>
-    <w:lsdException w:name="Dark List Accent 1" w:uiPriority="70"/>
-    <w:lsdException w:name="Colorful Shading Accent 1" w:uiPriority="71"/>
-    <w:lsdException w:name="Colorful List Accent 1" w:uiPriority="72"/>
-    <w:lsdException w:name="Colorful Grid Accent 1" w:uiPriority="73"/>
-    <w:lsdException w:name="Light Shading Accent 2" w:uiPriority="60"/>
-    <w:lsdException w:name="Light List Accent 2" w:uiPriority="61"/>
-    <w:lsdException w:name="Light Grid Accent 2" w:uiPriority="62"/>
-    <w:lsdException w:name="Medium Shading 1 Accent 2" w:uiPriority="63"/>
-    <w:lsdException w:name="Medium Shading 2 Accent 2" w:uiPriority="64"/>
-    <w:lsdException w:name="Medium List 1 Accent 2" w:uiPriority="65"/>
-    <w:lsdException w:name="Medium List 2 Accent 2" w:uiPriority="66"/>
-    <w:lsdException w:name="Medium Grid 1 Accent 2" w:uiPriority="67"/>
-    <w:lsdException w:name="Medium Grid 2 Accent 2" w:uiPriority="68"/>
-    <w:lsdException w:name="Medium Grid 3 Accent 2" w:uiPriority="69"/>
-    <w:lsdException w:name="Dark List Accent 2" w:uiPriority="70"/>
-    <w:lsdException w:name="Colorful Shading Accent 2" w:uiPriority="71"/>
-    <w:lsdException w:name="Colorful List Accent 2" w:uiPriority="72"/>
-    <w:lsdException w:name="Colorful Grid Accent 2" w:uiPriority="73"/>
-    <w:lsdException w:name="Light Shading Accent 3" w:uiPriority="60"/>
-    <w:lsdException w:name="Light List Accent 3" w:uiPriority="61"/>
-    <w:lsdException w:name="Light Grid Accent 3" w:uiPriority="62"/>
-    <w:lsdException w:name="Medium Shading 1 Accent 3" w:uiPriority="63"/>
-    <w:lsdException w:name="Medium Shading 2 Accent 3" w:uiPriority="64"/>
-    <w:lsdException w:name="Medium List 1 Accent 3" w:uiPriority="65"/>
-    <w:lsdException w:name="Medium List 2 Accent 3" w:uiPriority="66"/>
-    <w:lsdException w:name="Medium Grid 1 Accent 3" w:uiPriority="67"/>
-    <w:lsdException w:name="Medium Grid 2 Accent 3" w:uiPriority="68"/>
-    <w:lsdException w:name="Medium Grid 3 Accent 3" w:uiPriority="69"/>
-    <w:lsdException w:name="Dark List Accent 3" w:uiPriority="70"/>
-    <w:lsdException w:name="Colorful Shading Accent 3" w:uiPriority="71"/>
-    <w:lsdException w:name="Colorful List Accent 3" w:uiPriority="72"/>
-    <w:lsdException w:name="Colorful Grid Accent 3" w:uiPriority="73"/>
-    <w:lsdException w:name="Light Shading Accent 4" w:uiPriority="60"/>
-    <w:lsdException w:name="Light List Accent 4" w:uiPriority="61"/>
-    <w:lsdException w:name="Light Grid Accent 4" w:uiPriority="62"/>
-    <w:lsdException w:name="Medium Shading 1 Accent 4" w:uiPriority="63"/>
-    <w:lsdException w:name="Medium Shading 2 Accent 4" w:uiPriority="64"/>
-    <w:lsdException w:name="Medium List 1 Accent 4" w:uiPriority="65"/>
-    <w:lsdException w:name="Medium List 2 Accent 4" w:uiPriority="66"/>
-    <w:lsdException w:name="Medium Grid 1 Accent 4" w:uiPriority="67"/>
-    <w:lsdException w:name="Medium Grid 2 Accent 4" w:uiPriority="68"/>
-    <w:lsdException w:name="Medium Grid 3 Accent 4" w:uiPriority="69"/>
-    <w:lsdException w:name="Dark List Accent 4" w:uiPriority="70"/>
-    <w:lsdException w:name="Colorful Shading Accent 4" w:uiPriority="71"/>
-    <w:lsdException w:name="Colorful List Accent 4" w:uiPriority="72"/>
-    <w:lsdException w:name="Colorful Grid Accent 4" w:uiPriority="73"/>
-    <w:lsdException w:name="Light Shading Accent 5" w:uiPriority="60"/>
-    <w:lsdException w:name="Light List Accent 5" w:uiPriority="61"/>
-    <w:lsdException w:name="Light Grid Accent 5" w:uiPriority="62"/>
-    <w:lsdException w:name="Medium Shading 1 Accent 5" w:uiPriority="63"/>
-    <w:lsdException w:name="Medium Shading 2 Accent 5" w:uiPriority="64"/>
-    <w:lsdException w:name="Medium List 1 Accent 5" w:uiPriority="65"/>
-    <w:lsdException w:name="Medium List 2 Accent 5" w:uiPriority="66"/>
-    <w:lsdException w:name="Medium Grid 1 Accent 5" w:uiPriority="67"/>
-    <w:lsdException w:name="Medium Grid 2 Accent 5" w:uiPriority="68"/>
-    <w:lsdException w:name="Medium Grid 3 Accent 5" w:uiPriority="69"/>
-    <w:lsdException w:name="Dark List Accent 5" w:uiPriority="70"/>
-    <w:lsdException w:name="Colorful Shading Accent 5" w:uiPriority="71"/>
-    <w:lsdException w:name="Colorful List Accent 5" w:uiPriority="72"/>
-    <w:lsdException w:name="Colorful Grid Accent 5" w:uiPriority="73"/>
-    <w:lsdException w:name="Light Shading Accent 6" w:uiPriority="60"/>
-    <w:lsdException w:name="Light List Accent 6" w:uiPriority="61"/>
-    <w:lsdException w:name="Light Grid Accent 6" w:uiPriority="62"/>
-    <w:lsdException w:name="Medium Shading 1 Accent 6" w:uiPriority="63"/>
-    <w:lsdException w:name="Medium Shading 2 Accent 6" w:uiPriority="64"/>
-    <w:lsdException w:name="Medium List 1 Accent 6" w:uiPriority="65"/>
-    <w:lsdException w:name="Medium List 2 Accent 6" w:uiPriority="66"/>
-    <w:lsdException w:name="Medium Grid 1 Accent 6" w:uiPriority="67"/>
-    <w:lsdException w:name="Medium Grid 2 Accent 6" w:uiPriority="68"/>
-    <w:lsdException w:name="Medium Grid 3 Accent 6" w:uiPriority="69"/>
-    <w:lsdException w:name="Dark List Accent 6" w:uiPriority="70"/>
-    <w:lsdException w:name="Colorful Shading Accent 6" w:uiPriority="71"/>
-    <w:lsdException w:name="Colorful List Accent 6" w:uiPriority="72"/>
-    <w:lsdException w:name="Colorful Grid Accent 6" w:uiPriority="73"/>
-    <w:lsdException w:name="Subtle Emphasis" w:uiPriority="19" w:qFormat="1"/>
-    <w:lsdException w:name="Intense Emphasis" w:uiPriority="21" w:qFormat="1"/>
-    <w:lsdException w:name="Subtle Reference" w:uiPriority="31" w:qFormat="1"/>
-    <w:lsdException w:name="Intense Reference" w:uiPriority="32" w:qFormat="1"/>
-    <w:lsdException w:name="Book Title" w:uiPriority="33" w:qFormat="1"/>
-    <w:lsdException w:name="Bibliography" w:semiHidden="1" w:uiPriority="37" w:unhideWhenUsed="1"/>
-    <w:lsdException w:name="TOC Heading" w:semiHidden="1" w:uiPriority="39" w:unhideWhenUsed="1" w:qFormat="1"/>
-    <w:lsdException w:name="Plain Table 1" w:uiPriority="41"/>
-    <w:lsdException w:name="Plain Table 2" w:uiPriority="42"/>
-    <w:lsdException w:name="Plain Table 3" w:uiPriority="43"/>
-    <w:lsdException w:name="Plain Table 4" w:uiPriority="44"/>
-    <w:lsdException w:name="Plain Table 5" w:uiPriority="45"/>
-    <w:lsdException w:name="Grid Table Light" w:uiPriority="40"/>
-    <w:lsdException w:name="Grid Table 1 Light" w:uiPriority="46"/>
-    <w:lsdException w:name="Grid Table 2" w:uiPriority="47"/>
-    <w:lsdException w:name="Grid Table 3" w:uiPriority="48"/>
-    <w:lsdException w:name="Grid Table 4" w:uiPriority="49"/>
-    <w:lsdException w:name="Grid Table 5 Dark" w:uiPriority="50"/>
-    <w:lsdException w:name="Grid Table 6 Colorful" w:uiPriority="51"/>
-    <w:lsdException w:name="Grid Table 7 Colorful" w:uiPriority="52"/>
-    <w:lsdException w:name="Grid Table 1 Light Accent 1" w:uiPriority="46"/>
-    <w:lsdException w:name="Grid Table 2 Accent 1" w:uiPriority="47"/>
-    <w:lsdException w:name="Grid Table 3 Accent 1" w:uiPriority="48"/>
-    <w:lsdException w:name="Grid Table 4 Accent 1" w:uiPriority="49"/>
-    <w:lsdException w:name="Grid Table 5 Dark Accent 1" w:uiPriority="50"/>
-    <w:lsdException w:name="Grid Table 6 Colorful Accent 1" w:uiPriority="51"/>
-    <w:lsdException w:name="Grid Table 7 Colorful Accent 1" w:uiPriority="52"/>
-    <w:lsdException w:name="Grid Table 1 Light Accent 2" w:uiPriority="46"/>
-    <w:lsdException w:name="Grid Table 2 Accent 2" w:uiPriority="47"/>
-    <w:lsdException w:name="Grid Table 3 Accent 2" w:uiPriority="48"/>
-    <w:lsdException w:name="Grid Table 4 Accent 2" w:uiPriority="49"/>
-    <w:lsdException w:name="Grid Table 5 Dark Accent 2" w:uiPriority="50"/>
-    <w:lsdException w:name="Grid Table 6 Colorful Accent 2" w:uiPriority="51"/>
-    <w:lsdException w:name="Grid Table 7 Colorful Accent 2" w:uiPriority="52"/>
-    <w:lsdException w:name="Grid Table 1 Light Accent 3" w:uiPriority="46"/>
-    <w:lsdException w:name="Grid Table 2 Accent 3" w:uiPriority="47"/>
-    <w:lsdException w:name="Grid Table 3 Accent 3" w:uiPriority="48"/>
-    <w:lsdException w:name="Grid Table 4 Accent 3" w:uiPriority="49"/>
-    <w:lsdException w:name="Grid Table 5 Dark Accent 3" w:uiPriority="50"/>
-    <w:lsdException w:name="Grid Table 6 Colorful Accent 3" w:uiPriority="51"/>
-    <w:lsdException w:name="Grid Table 7 Colorful Accent 3" w:uiPriority="52"/>
-    <w:lsdException w:name="Grid Table 1 Light Accent 4" w:uiPriority="46"/>
-    <w:lsdException w:name="Grid Table 2 Accent 4" w:uiPriority="47"/>
-    <w:lsdException w:name="Grid Table 3 Accent 4" w:uiPriority="48"/>
-    <w:lsdException w:name="Grid Table 4 Accent 4" w:uiPriority="49"/>
-    <w:lsdException w:name="Grid Table 5 Dark Accent 4" w:uiPriority="50"/>
-    <w:lsdException w:name="Grid Table 6 Colorful Accent 4" w:uiPriority="51"/>
-    <w:lsdException w:name="Grid Table 7 Colorful Accent 4" w:uiPriority="52"/>
-    <w:lsdException w:name="Grid Table 1 Light Accent 5" w:uiPriority="46"/>
-    <w:lsdException w:name="Grid Table 2 Accent 5" w:uiPriority="47"/>
-    <w:lsdException w:name="Grid Table 3 Accent 5" w:uiPriority="48"/>
-    <w:lsdException w:name="Grid Table 4 Accent 5" w:uiPriority="49"/>
-    <w:lsdException w:name="Grid Table 5 Dark Accent 5" w:uiPriority="50"/>
-    <w:lsdException w:name="Grid Table 6 Colorful Accent 5" w:uiPriority="51"/>
-    <w:lsdException w:name="Grid Table 7 Colorful Accent 5" w:uiPriority="52"/>
-    <w:lsdException w:name="Grid Table 1 Light Accent 6" w:uiPriority="46"/>
-    <w:lsdException w:name="Grid Table 2 Accent 6" w:uiPriority="47"/>
-    <w:lsdException w:name="Grid Table 3 Accent 6" w:uiPriority="48"/>
-    <w:lsdException w:name="Grid Table 4 Accent 6" w:uiPriority="49"/>
-    <w:lsdException w:name="Grid Table 5 Dark Accent 6" w:uiPriority="50"/>
-    <w:lsdException w:name="Grid Table 6 Colorful Accent 6" w:uiPriority="51"/>
-    <w:lsdException w:name="Grid Table 7 Colorful Accent 6" w:uiPriority="52"/>
-    <w:lsdException w:name="List Table 1 Light" w:uiPriority="46"/>
-    <w:lsdException w:name="List Table 2" w:uiPriority="47"/>
-    <w:lsdException w:name="List Table 3" w:uiPriority="48"/>
-    <w:lsdException w:name="List Table 4" w:uiPriority="49"/>
-    <w:lsdException w:name="List Table 5 Dark" w:uiPriority="50"/>
-    <w:lsdException w:name="List Table 6 Colorful" w:uiPriority="51"/>
-    <w:lsdException w:name="List Table 7 Colorful" w:uiPriority="52"/>
-    <w:lsdException w:name="List Table 1 Light Accent 1" w:uiPriority="46"/>
-    <w:lsdException w:name="List Table 2 Accent 1" w:uiPriority="47"/>
-    <w:lsdException w:name="List Table 3 Accent 1" w:uiPriority="48"/>
-    <w:lsdException w:name="List Table 4 Accent 1" w:uiPriority="49"/>
-    <w:lsdException w:name="List Table 5 Dark Accent 1" w:uiPriority="50"/>
-    <w:lsdException w:name="List Table 6 Colorful Accent 1" w:uiPriority="51"/>
-    <w:lsdException w:name="List Table 7 Colorful Accent 1" w:uiPriority="52"/>
-    <w:lsdException w:name="List Table 1 Light Accent 2" w:uiPriority="46"/>
-    <w:lsdException w:name="List Table 2 Accent 2" w:uiPriority="47"/>
-    <w:lsdException w:name="List Table 3 Accent 2" w:uiPriority="48"/>
-    <w:lsdException w:name="List Table 4 Accent 2" w:uiPriority="49"/>
-    <w:lsdException w:name="List Table 5 Dark Accent 2" w:uiPriority="50"/>
-    <w:lsdException w:name="List Table 6 Colorful Accent 2" w:uiPriority="51"/>
-    <w:lsdException w:name="List Table 7 Colorful Accent 2" w:uiPriority="52"/>
-    <w:lsdException w:name="List Table 1 Light Accent 3" w:uiPriority="46"/>
-    <w:lsdException w:name="List Table 2 Accent 3" w:uiPriority="47"/>
-    <w:lsdException w:name="List Table 3 Accent 3" w:uiPriority="48"/>
-    <w:lsdException w:name="List Table 4 Accent 3" w:uiPriority="49"/>
-    <w:lsdException w:name="List Table 5 Dark Accent 3" w:uiPriority="50"/>
-    <w:lsdException w:name="List Table 6 Colorful Accent 3" w:uiPriority="51"/>
-    <w:lsdException w:name="List Table 7 Colorful Accent 3" w:uiPriority="52"/>
-    <w:lsdException w:name="List Table 1 Light Accent 4" w:uiPriority="46"/>
-    <w:lsdException w:name="List Table 2 Accent 4" w:uiPriority="47"/>
-    <w:lsdException w:name="List Table 3 Accent 4" w:uiPriority="48"/>
-    <w:lsdException w:name="List Table 4 Accent 4" w:uiPriority="49"/>
-    <w:lsdException w:name="List Table 5 Dark Accent 4" w:uiPriority="50"/>
-    <w:lsdException w:name="List Table 6 Colorful Accent 4" w:uiPriority="51"/>
-    <w:lsdException w:name="List Table 7 Colorful Accent 4" w:uiPriority="52"/>
-    <w:lsdException w:name="List Table 1 Light Accent 5" w:uiPriority="46"/>
-    <w:lsdException w:name="List Table 2 Accent 5" w:uiPriority="47"/>
-    <w:lsdException w:name="List Table 3 Accent 5" w:uiPriority="48"/>
-    <w:lsdException w:name="List Table 4 Accent 5" w:uiPriority="49"/>
-    <w:lsdException w:name="List Table 5 Dark Accent 5" w:uiPriority="50"/>
-    <w:lsdException w:name="List Table 6 Colorful Accent 5" w:uiPriority="51"/>
-    <w:lsdException w:name="List Table 7 Colorful Accent 5" w:uiPriority="52"/>
-    <w:lsdException w:name="List Table 1 Light Accent 6" w:uiPriority="46"/>
-    <w:lsdException w:name="List Table 2 Accent 6" w:uiPriority="47"/>
-    <w:lsdException w:name="List Table 3 Accent 6" w:uiPriority="48"/>
-    <w:lsdException w:name="List Table 4 Accent 6" w:uiPriority="49"/>
-    <w:lsdException w:name="List Table 5 Dark Accent 6" w:uiPriority="50"/>
-    <w:lsdException w:name="List Table 6 Colorful Accent 6" w:uiPriority="51"/>
-    <w:lsdException w:name="List Table 7 Colorful Accent 6" w:uiPriority="52"/>
+  <w:latentStyles w:defLockedState="0" w:defUIPriority="99" w:defSemiHidden="1" w:defUnhideWhenUsed="1" w:defQFormat="0" w:count="267">
+    <w:lsdException w:name="Normal" w:semiHidden="0" w:uiPriority="0" w:unhideWhenUsed="0" w:qFormat="1"/>
+    <w:lsdException w:name="heading 1" w:semiHidden="0" w:uiPriority="9" w:unhideWhenUsed="0" w:qFormat="1"/>
+    <w:lsdException w:name="heading 2" w:uiPriority="9" w:qFormat="1"/>
+    <w:lsdException w:name="heading 3" w:uiPriority="9" w:qFormat="1"/>
+    <w:lsdException w:name="heading 4" w:uiPriority="9" w:qFormat="1"/>
+    <w:lsdException w:name="heading 5" w:uiPriority="9" w:qFormat="1"/>
+    <w:lsdException w:name="heading 6" w:uiPriority="9" w:qFormat="1"/>
+    <w:lsdException w:name="heading 7" w:uiPriority="9" w:qFormat="1"/>
+    <w:lsdException w:name="heading 8" w:uiPriority="9" w:qFormat="1"/>
+    <w:lsdException w:name="heading 9" w:uiPriority="9" w:qFormat="1"/>
+    <w:lsdException w:name="toc 1" w:uiPriority="39"/>
+    <w:lsdException w:name="toc 2" w:uiPriority="39"/>
+    <w:lsdException w:name="toc 3" w:uiPriority="39"/>
+    <w:lsdException w:name="toc 4" w:uiPriority="39"/>
+    <w:lsdException w:name="toc 5" w:uiPriority="39"/>
+    <w:lsdException w:name="toc 6" w:uiPriority="39"/>
+    <w:lsdException w:name="toc 7" w:uiPriority="39"/>
+    <w:lsdException w:name="toc 8" w:uiPriority="39"/>
+    <w:lsdException w:name="toc 9" w:uiPriority="39"/>
+    <w:lsdException w:name="caption" w:uiPriority="35" w:qFormat="1"/>
+    <w:lsdException w:name="Title" w:semiHidden="0" w:uiPriority="10" w:unhideWhenUsed="0" w:qFormat="1"/>
+    <w:lsdException w:name="Default Paragraph Font" w:uiPriority="1"/>
+    <w:lsdException w:name="Subtitle" w:semiHidden="0" w:uiPriority="11" w:unhideWhenUsed="0" w:qFormat="1"/>
+    <w:lsdException w:name="Strong" w:semiHidden="0" w:uiPriority="22" w:unhideWhenUsed="0" w:qFormat="1"/>
+    <w:lsdException w:name="Emphasis" w:semiHidden="0" w:uiPriority="20" w:unhideWhenUsed="0" w:qFormat="1"/>
+    <w:lsdException w:name="Table Grid" w:semiHidden="0" w:uiPriority="39" w:unhideWhenUsed="0"/>
+    <w:lsdException w:name="Placeholder Text" w:unhideWhenUsed="0"/>
+    <w:lsdException w:name="No Spacing" w:semiHidden="0" w:uiPriority="1" w:unhideWhenUsed="0" w:qFormat="1"/>
+    <w:lsdException w:name="Light Shading" w:semiHidden="0" w:uiPriority="60" w:unhideWhenUsed="0"/>
+    <w:lsdException w:name="Light List" w:semiHidden="0" w:uiPriority="61" w:unhideWhenUsed="0"/>
+    <w:lsdException w:name="Light Grid" w:semiHidden="0" w:uiPriority="62" w:unhideWhenUsed="0"/>
+    <w:lsdException w:name="Medium Shading 1" w:semiHidden="0" w:uiPriority="63" w:unhideWhenUsed="0"/>
+    <w:lsdException w:name="Medium Shading 2" w:semiHidden="0" w:uiPriority="64" w:unhideWhenUsed="0"/>
+    <w:lsdException w:name="Medium List 1" w:semiHidden="0" w:uiPriority="65" w:unhideWhenUsed="0"/>
+    <w:lsdException w:name="Medium List 2" w:semiHidden="0" w:uiPriority="66" w:unhideWhenUsed="0"/>
+    <w:lsdException w:name="Medium Grid 1" w:semiHidden="0" w:uiPriority="67" w:unhideWhenUsed="0"/>
+    <w:lsdException w:name="Medium Grid 2" w:semiHidden="0" w:uiPriority="68" w:unhideWhenUsed="0"/>
+    <w:lsdException w:name="Medium Grid 3" w:semiHidden="0" w:uiPriority="69" w:unhideWhenUsed="0"/>
+    <w:lsdException w:name="Dark List" w:semiHidden="0" w:uiPriority="70" w:unhideWhenUsed="0"/>
+    <w:lsdException w:name="Colorful Shading" w:semiHidden="0" w:uiPriority="71" w:unhideWhenUsed="0"/>
+    <w:lsdException w:name="Colorful List" w:semiHidden="0" w:uiPriority="72" w:unhideWhenUsed="0"/>
+    <w:lsdException w:name="Colorful Grid" w:semiHidden="0" w:uiPriority="73" w:unhideWhenUsed="0"/>
+    <w:lsdException w:name="Light Shading Accent 1" w:semiHidden="0" w:uiPriority="60" w:unhideWhenUsed="0"/>
+    <w:lsdException w:name="Light List Accent 1" w:semiHidden="0" w:uiPriority="61" w:unhideWhenUsed="0"/>
+    <w:lsdException w:name="Light Grid Accent 1" w:semiHidden="0" w:uiPriority="62" w:unhideWhenUsed="0"/>
+    <w:lsdException w:name="Medium Shading 1 Accent 1" w:semiHidden="0" w:uiPriority="63" w:unhideWhenUsed="0"/>
+    <w:lsdException w:name="Medium Shading 2 Accent 1" w:semiHidden="0" w:uiPriority="64" w:unhideWhenUsed="0"/>
+    <w:lsdException w:name="Medium List 1 Accent 1" w:semiHidden="0" w:uiPriority="65" w:unhideWhenUsed="0"/>
+    <w:lsdException w:name="Revision" w:unhideWhenUsed="0"/>
+    <w:lsdException w:name="List Paragraph" w:semiHidden="0" w:uiPriority="34" w:unhideWhenUsed="0" w:qFormat="1"/>
+    <w:lsdException w:name="Quote" w:semiHidden="0" w:uiPriority="29" w:unhideWhenUsed="0" w:qFormat="1"/>
+    <w:lsdException w:name="Intense Quote" w:semiHidden="0" w:uiPriority="30" w:unhideWhenUsed="0" w:qFormat="1"/>
+    <w:lsdException w:name="Medium List 2 Accent 1" w:semiHidden="0" w:uiPriority="66" w:unhideWhenUsed="0"/>
+    <w:lsdException w:name="Medium Grid 1 Accent 1" w:semiHidden="0" w:uiPriority="67" w:unhideWhenUsed="0"/>
+    <w:lsdException w:name="Medium Grid 2 Accent 1" w:semiHidden="0" w:uiPriority="68" w:unhideWhenUsed="0"/>
+    <w:lsdException w:name="Medium Grid 3 Accent 1" w:semiHidden="0" w:uiPriority="69" w:unhideWhenUsed="0"/>
+    <w:lsdException w:name="Dark List Accent 1" w:semiHidden="0" w:uiPriority="70" w:unhideWhenUsed="0"/>
+    <w:lsdException w:name="Colorful Shading Accent 1" w:semiHidden="0" w:uiPriority="71" w:unhideWhenUsed="0"/>
+    <w:lsdException w:name="Colorful List Accent 1" w:semiHidden="0" w:uiPriority="72" w:unhideWhenUsed="0"/>
+    <w:lsdException w:name="Colorful Grid Accent 1" w:semiHidden="0" w:uiPriority="73" w:unhideWhenUsed="0"/>
+    <w:lsdException w:name="Light Shading Accent 2" w:semiHidden="0" w:uiPriority="60" w:unhideWhenUsed="0"/>
+    <w:lsdException w:name="Light List Accent 2" w:semiHidden="0" w:uiPriority="61" w:unhideWhenUsed="0"/>
+    <w:lsdException w:name="Light Grid Accent 2" w:semiHidden="0" w:uiPriority="62" w:unhideWhenUsed="0"/>
+    <w:lsdException w:name="Medium Shading 1 Accent 2" w:semiHidden="0" w:uiPriority="63" w:unhideWhenUsed="0"/>
+    <w:lsdException w:name="Medium Shading 2 Accent 2" w:semiHidden="0" w:uiPriority="64" w:unhideWhenUsed="0"/>
+    <w:lsdException w:name="Medium List 1 Accent 2" w:semiHidden="0" w:uiPriority="65" w:unhideWhenUsed="0"/>
+    <w:lsdException w:name="Medium List 2 Accent 2" w:semiHidden="0" w:uiPriority="66" w:unhideWhenUsed="0"/>
+    <w:lsdException w:name="Medium Grid 1 Accent 2" w:semiHidden="0" w:uiPriority="67" w:unhideWhenUsed="0"/>
+    <w:lsdException w:name="Medium Grid 2 Accent 2" w:semiHidden="0" w:uiPriority="68" w:unhideWhenUsed="0"/>
+    <w:lsdException w:name="Medium Grid 3 Accent 2" w:semiHidden="0" w:uiPriority="69" w:unhideWhenUsed="0"/>
+    <w:lsdException w:name="Dark List Accent 2" w:semiHidden="0" w:uiPriority="70" w:unhideWhenUsed="0"/>
+    <w:lsdException w:name="Colorful Shading Accent 2" w:semiHidden="0" w:uiPriority="71" w:unhideWhenUsed="0"/>
+    <w:lsdException w:name="Colorful List Accent 2" w:semiHidden="0" w:uiPriority="72" w:unhideWhenUsed="0"/>
+    <w:lsdException w:name="Colorful Grid Accent 2" w:semiHidden="0" w:uiPriority="73" w:unhideWhenUsed="0"/>
+    <w:lsdException w:name="Light Shading Accent 3" w:semiHidden="0" w:uiPriority="60" w:unhideWhenUsed="0"/>
+    <w:lsdException w:name="Light List Accent 3" w:semiHidden="0" w:uiPriority="61" w:unhideWhenUsed="0"/>
+    <w:lsdException w:name="Light Grid Accent 3" w:semiHidden="0" w:uiPriority="62" w:unhideWhenUsed="0"/>
+    <w:lsdException w:name="Medium Shading 1 Accent 3" w:semiHidden="0" w:uiPriority="63" w:unhideWhenUsed="0"/>
+    <w:lsdException w:name="Medium Shading 2 Accent 3" w:semiHidden="0" w:uiPriority="64" w:unhideWhenUsed="0"/>
+    <w:lsdException w:name="Medium List 1 Accent 3" w:semiHidden="0" w:uiPriority="65" w:unhideWhenUsed="0"/>
+    <w:lsdException w:name="Medium List 2 Accent 3" w:semiHidden="0" w:uiPriority="66" w:unhideWhenUsed="0"/>
+    <w:lsdException w:name="Medium Grid 1 Accent 3" w:semiHidden="0" w:uiPriority="67" w:unhideWhenUsed="0"/>
+    <w:lsdException w:name="Medium Grid 2 Accent 3" w:semiHidden="0" w:uiPriority="68" w:unhideWhenUsed="0"/>
+    <w:lsdException w:name="Medium Grid 3 Accent 3" w:semiHidden="0" w:uiPriority="69" w:unhideWhenUsed="0"/>
+    <w:lsdException w:name="Dark List Accent 3" w:semiHidden="0" w:uiPriority="70" w:unhideWhenUsed="0"/>
+    <w:lsdException w:name="Colorful Shading Accent 3" w:semiHidden="0" w:uiPriority="71" w:unhideWhenUsed="0"/>
+    <w:lsdException w:name="Colorful List Accent 3" w:semiHidden="0" w:uiPriority="72" w:unhideWhenUsed="0"/>
+    <w:lsdException w:name="Colorful Grid Accent 3" w:semiHidden="0" w:uiPriority="73" w:unhideWhenUsed="0"/>
+    <w:lsdException w:name="Light Shading Accent 4" w:semiHidden="0" w:uiPriority="60" w:unhideWhenUsed="0"/>
+    <w:lsdException w:name="Light List Accent 4" w:semiHidden="0" w:uiPriority="61" w:unhideWhenUsed="0"/>
+    <w:lsdException w:name="Light Grid Accent 4" w:semiHidden="0" w:uiPriority="62" w:unhideWhenUsed="0"/>
+    <w:lsdException w:name="Medium Shading 1 Accent 4" w:semiHidden="0" w:uiPriority="63" w:unhideWhenUsed="0"/>
+    <w:lsdException w:name="Medium Shading 2 Accent 4" w:semiHidden="0" w:uiPriority="64" w:unhideWhenUsed="0"/>
+    <w:lsdException w:name="Medium List 1 Accent 4" w:semiHidden="0" w:uiPriority="65" w:unhideWhenUsed="0"/>
+    <w:lsdException w:name="Medium List 2 Accent 4" w:semiHidden="0" w:uiPriority="66" w:unhideWhenUsed="0"/>
+    <w:lsdException w:name="Medium Grid 1 Accent 4" w:semiHidden="0" w:uiPriority="67" w:unhideWhenUsed="0"/>
+    <w:lsdException w:name="Medium Grid 2 Accent 4" w:semiHidden="0" w:uiPriority="68" w:unhideWhenUsed="0"/>
+    <w:lsdException w:name="Medium Grid 3 Accent 4" w:semiHidden="0" w:uiPriority="69" w:unhideWhenUsed="0"/>
+    <w:lsdException w:name="Dark List Accent 4" w:semiHidden="0" w:uiPriority="70" w:unhideWhenUsed="0"/>
+    <w:lsdException w:name="Colorful Shading Accent 4" w:semiHidden="0" w:uiPriority="71" w:unhideWhenUsed="0"/>
+    <w:lsdException w:name="Colorful List Accent 4" w:semiHidden="0" w:uiPriority="72" w:unhideWhenUsed="0"/>
+    <w:lsdException w:name="Colorful Grid Accent 4" w:semiHidden="0" w:uiPriority="73" w:unhideWhenUsed="0"/>
+    <w:lsdException w:name="Light Shading Accent 5" w:semiHidden="0" w:uiPriority="60" w:unhideWhenUsed="0"/>
+    <w:lsdException w:name="Light List Accent 5" w:semiHidden="0" w:uiPriority="61" w:unhideWhenUsed="0"/>
+    <w:lsdException w:name="Light Grid Accent 5" w:semiHidden="0" w:uiPriority="62" w:unhideWhenUsed="0"/>
+    <w:lsdException w:name="Medium Shading 1 Accent 5" w:semiHidden="0" w:uiPriority="63" w:unhideWhenUsed="0"/>
+    <w:lsdException w:name="Medium Shading 2 Accent 5" w:semiHidden="0" w:uiPriority="64" w:unhideWhenUsed="0"/>
+    <w:lsdException w:name="Medium List 1 Accent 5" w:semiHidden="0" w:uiPriority="65" w:unhideWhenUsed="0"/>
+    <w:lsdException w:name="Medium List 2 Accent 5" w:semiHidden="0" w:uiPriority="66" w:unhideWhenUsed="0"/>
+    <w:lsdException w:name="Medium Grid 1 Accent 5" w:semiHidden="0" w:uiPriority="67" w:unhideWhenUsed="0"/>
+    <w:lsdException w:name="Medium Grid 2 Accent 5" w:semiHidden="0" w:uiPriority="68" w:unhideWhenUsed="0"/>
+    <w:lsdException w:name="Medium Grid 3 Accent 5" w:semiHidden="0" w:uiPriority="69" w:unhideWhenUsed="0"/>
+    <w:lsdException w:name="Dark List Accent 5" w:semiHidden="0" w:uiPriority="70" w:unhideWhenUsed="0"/>
+    <w:lsdException w:name="Colorful Shading Accent 5" w:semiHidden="0" w:uiPriority="71" w:unhideWhenUsed="0"/>
+    <w:lsdException w:name="Colorful List Accent 5" w:semiHidden="0" w:uiPriority="72" w:unhideWhenUsed="0"/>
+    <w:lsdException w:name="Colorful Grid Accent 5" w:semiHidden="0" w:uiPriority="73" w:unhideWhenUsed="0"/>
+    <w:lsdException w:name="Light Shading Accent 6" w:semiHidden="0" w:uiPriority="60" w:unhideWhenUsed="0"/>
+    <w:lsdException w:name="Light List Accent 6" w:semiHidden="0" w:uiPriority="61" w:unhideWhenUsed="0"/>
+    <w:lsdException w:name="Light Grid Accent 6" w:semiHidden="0" w:uiPriority="62" w:unhideWhenUsed="0"/>
+    <w:lsdException w:name="Medium Shading 1 Accent 6" w:semiHidden="0" w:uiPriority="63" w:unhideWhenUsed="0"/>
+    <w:lsdException w:name="Medium Shading 2 Accent 6" w:semiHidden="0" w:uiPriority="64" w:unhideWhenUsed="0"/>
+    <w:lsdException w:name="Medium List 1 Accent 6" w:semiHidden="0" w:uiPriority="65" w:unhideWhenUsed="0"/>
+    <w:lsdException w:name="Medium List 2 Accent 6" w:semiHidden="0" w:uiPriority="66" w:unhideWhenUsed="0"/>
+    <w:lsdException w:name="Medium Grid 1 Accent 6" w:semiHidden="0" w:uiPriority="67" w:unhideWhenUsed="0"/>
+    <w:lsdException w:name="Medium Grid 2 Accent 6" w:semiHidden="0" w:uiPriority="68" w:unhideWhenUsed="0"/>
+    <w:lsdException w:name="Medium Grid 3 Accent 6" w:semiHidden="0" w:uiPriority="69" w:unhideWhenUsed="0"/>
+    <w:lsdException w:name="Dark List Accent 6" w:semiHidden="0" w:uiPriority="70" w:unhideWhenUsed="0"/>
+    <w:lsdException w:name="Colorful Shading Accent 6" w:semiHidden="0" w:uiPriority="71" w:unhideWhenUsed="0"/>
+    <w:lsdException w:name="Colorful List Accent 6" w:semiHidden="0" w:uiPriority="72" w:unhideWhenUsed="0"/>
+    <w:lsdException w:name="Colorful Grid Accent 6" w:semiHidden="0" w:uiPriority="73" w:unhideWhenUsed="0"/>
+    <w:lsdException w:name="Subtle Emphasis" w:semiHidden="0" w:uiPriority="19" w:unhideWhenUsed="0" w:qFormat="1"/>
+    <w:lsdException w:name="Intense Emphasis" w:semiHidden="0" w:uiPriority="21" w:unhideWhenUsed="0" w:qFormat="1"/>
+    <w:lsdException w:name="Subtle Reference" w:semiHidden="0" w:uiPriority="31" w:unhideWhenUsed="0" w:qFormat="1"/>
+    <w:lsdException w:name="Intense Reference" w:semiHidden="0" w:uiPriority="32" w:unhideWhenUsed="0" w:qFormat="1"/>
+    <w:lsdException w:name="Book Title" w:semiHidden="0" w:uiPriority="33" w:unhideWhenUsed="0" w:qFormat="1"/>
+    <w:lsdException w:name="Bibliography" w:uiPriority="37"/>
+    <w:lsdException w:name="TOC Heading" w:uiPriority="39" w:qFormat="1"/>
   </w:latentStyles>
   <w:style w:type="paragraph" w:default="1" w:styleId="Normal">
     <w:name w:val="Normal"/>
@@ -2710,6 +2556,310 @@
     <w:link w:val="Piedepgina"/>
     <w:uiPriority w:val="99"/>
     <w:rsid w:val="00FA5E1D"/>
+  </w:style>
+  <w:style w:type="paragraph" w:styleId="Textodeglobo">
+    <w:name w:val="Balloon Text"/>
+    <w:basedOn w:val="Normal"/>
+    <w:link w:val="TextodegloboCar"/>
+    <w:uiPriority w:val="99"/>
+    <w:semiHidden/>
+    <w:unhideWhenUsed/>
+    <w:rsid w:val="005200ED"/>
+    <w:pPr>
+      <w:spacing w:after="0" w:line="240" w:lineRule="auto"/>
+    </w:pPr>
+    <w:rPr>
+      <w:rFonts w:ascii="Tahoma" w:hAnsi="Tahoma" w:cs="Tahoma"/>
+      <w:sz w:val="16"/>
+      <w:szCs w:val="16"/>
+    </w:rPr>
+  </w:style>
+  <w:style w:type="character" w:customStyle="1" w:styleId="TextodegloboCar">
+    <w:name w:val="Texto de globo Car"/>
+    <w:basedOn w:val="Fuentedeprrafopredeter"/>
+    <w:link w:val="Textodeglobo"/>
+    <w:uiPriority w:val="99"/>
+    <w:semiHidden/>
+    <w:rsid w:val="005200ED"/>
+    <w:rPr>
+      <w:rFonts w:ascii="Tahoma" w:hAnsi="Tahoma" w:cs="Tahoma"/>
+      <w:sz w:val="16"/>
+      <w:szCs w:val="16"/>
+    </w:rPr>
+  </w:style>
+</w:styles>
+</file>
+
+<file path=word/stylesWithEffects.xml><?xml version="1.0" encoding="utf-8"?>
+<w:styles xmlns:wpc="http://schemas.microsoft.com/office/word/2010/wordprocessingCanvas" xmlns:mc="http://schemas.openxmlformats.org/markup-compatibility/2006" xmlns:o="urn:schemas-microsoft-com:office:office" xmlns:r="http://schemas.openxmlformats.org/officeDocument/2006/relationships" xmlns:m="http://schemas.openxmlformats.org/officeDocument/2006/math" xmlns:v="urn:schemas-microsoft-com:vml" xmlns:wp14="http://schemas.microsoft.com/office/word/2010/wordprocessingDrawing" xmlns:wp="http://schemas.openxmlformats.org/drawingml/2006/wordprocessingDrawing" xmlns:w10="urn:schemas-microsoft-com:office:word" xmlns:w="http://schemas.openxmlformats.org/wordprocessingml/2006/main" xmlns:w14="http://schemas.microsoft.com/office/word/2010/wordml" xmlns:wpg="http://schemas.microsoft.com/office/word/2010/wordprocessingGroup" xmlns:wpi="http://schemas.microsoft.com/office/word/2010/wordprocessingInk" xmlns:wne="http://schemas.microsoft.com/office/word/2006/wordml" xmlns:wps="http://schemas.microsoft.com/office/word/2010/wordprocessingShape" mc:Ignorable="w14 wp14">
+  <w:docDefaults>
+    <w:rPrDefault>
+      <w:rPr>
+        <w:rFonts w:asciiTheme="minorHAnsi" w:eastAsiaTheme="minorHAnsi" w:hAnsiTheme="minorHAnsi" w:cstheme="minorBidi"/>
+        <w:sz w:val="22"/>
+        <w:szCs w:val="22"/>
+        <w:lang w:val="es-ES" w:eastAsia="en-US" w:bidi="ar-SA"/>
+      </w:rPr>
+    </w:rPrDefault>
+    <w:pPrDefault>
+      <w:pPr>
+        <w:spacing w:after="160" w:line="259" w:lineRule="auto"/>
+      </w:pPr>
+    </w:pPrDefault>
+  </w:docDefaults>
+  <w:latentStyles w:defLockedState="0" w:defUIPriority="99" w:defSemiHidden="1" w:defUnhideWhenUsed="1" w:defQFormat="0" w:count="267">
+    <w:lsdException w:name="Normal" w:semiHidden="0" w:uiPriority="0" w:unhideWhenUsed="0" w:qFormat="1"/>
+    <w:lsdException w:name="heading 1" w:semiHidden="0" w:uiPriority="9" w:unhideWhenUsed="0" w:qFormat="1"/>
+    <w:lsdException w:name="heading 2" w:uiPriority="9" w:qFormat="1"/>
+    <w:lsdException w:name="heading 3" w:uiPriority="9" w:qFormat="1"/>
+    <w:lsdException w:name="heading 4" w:uiPriority="9" w:qFormat="1"/>
+    <w:lsdException w:name="heading 5" w:uiPriority="9" w:qFormat="1"/>
+    <w:lsdException w:name="heading 6" w:uiPriority="9" w:qFormat="1"/>
+    <w:lsdException w:name="heading 7" w:uiPriority="9" w:qFormat="1"/>
+    <w:lsdException w:name="heading 8" w:uiPriority="9" w:qFormat="1"/>
+    <w:lsdException w:name="heading 9" w:uiPriority="9" w:qFormat="1"/>
+    <w:lsdException w:name="toc 1" w:uiPriority="39"/>
+    <w:lsdException w:name="toc 2" w:uiPriority="39"/>
+    <w:lsdException w:name="toc 3" w:uiPriority="39"/>
+    <w:lsdException w:name="toc 4" w:uiPriority="39"/>
+    <w:lsdException w:name="toc 5" w:uiPriority="39"/>
+    <w:lsdException w:name="toc 6" w:uiPriority="39"/>
+    <w:lsdException w:name="toc 7" w:uiPriority="39"/>
+    <w:lsdException w:name="toc 8" w:uiPriority="39"/>
+    <w:lsdException w:name="toc 9" w:uiPriority="39"/>
+    <w:lsdException w:name="caption" w:uiPriority="35" w:qFormat="1"/>
+    <w:lsdException w:name="Title" w:semiHidden="0" w:uiPriority="10" w:unhideWhenUsed="0" w:qFormat="1"/>
+    <w:lsdException w:name="Default Paragraph Font" w:uiPriority="1"/>
+    <w:lsdException w:name="Subtitle" w:semiHidden="0" w:uiPriority="11" w:unhideWhenUsed="0" w:qFormat="1"/>
+    <w:lsdException w:name="Strong" w:semiHidden="0" w:uiPriority="22" w:unhideWhenUsed="0" w:qFormat="1"/>
+    <w:lsdException w:name="Emphasis" w:semiHidden="0" w:uiPriority="20" w:unhideWhenUsed="0" w:qFormat="1"/>
+    <w:lsdException w:name="Table Grid" w:semiHidden="0" w:uiPriority="39" w:unhideWhenUsed="0"/>
+    <w:lsdException w:name="Placeholder Text" w:unhideWhenUsed="0"/>
+    <w:lsdException w:name="No Spacing" w:semiHidden="0" w:uiPriority="1" w:unhideWhenUsed="0" w:qFormat="1"/>
+    <w:lsdException w:name="Light Shading" w:semiHidden="0" w:uiPriority="60" w:unhideWhenUsed="0"/>
+    <w:lsdException w:name="Light List" w:semiHidden="0" w:uiPriority="61" w:unhideWhenUsed="0"/>
+    <w:lsdException w:name="Light Grid" w:semiHidden="0" w:uiPriority="62" w:unhideWhenUsed="0"/>
+    <w:lsdException w:name="Medium Shading 1" w:semiHidden="0" w:uiPriority="63" w:unhideWhenUsed="0"/>
+    <w:lsdException w:name="Medium Shading 2" w:semiHidden="0" w:uiPriority="64" w:unhideWhenUsed="0"/>
+    <w:lsdException w:name="Medium List 1" w:semiHidden="0" w:uiPriority="65" w:unhideWhenUsed="0"/>
+    <w:lsdException w:name="Medium List 2" w:semiHidden="0" w:uiPriority="66" w:unhideWhenUsed="0"/>
+    <w:lsdException w:name="Medium Grid 1" w:semiHidden="0" w:uiPriority="67" w:unhideWhenUsed="0"/>
+    <w:lsdException w:name="Medium Grid 2" w:semiHidden="0" w:uiPriority="68" w:unhideWhenUsed="0"/>
+    <w:lsdException w:name="Medium Grid 3" w:semiHidden="0" w:uiPriority="69" w:unhideWhenUsed="0"/>
+    <w:lsdException w:name="Dark List" w:semiHidden="0" w:uiPriority="70" w:unhideWhenUsed="0"/>
+    <w:lsdException w:name="Colorful Shading" w:semiHidden="0" w:uiPriority="71" w:unhideWhenUsed="0"/>
+    <w:lsdException w:name="Colorful List" w:semiHidden="0" w:uiPriority="72" w:unhideWhenUsed="0"/>
+    <w:lsdException w:name="Colorful Grid" w:semiHidden="0" w:uiPriority="73" w:unhideWhenUsed="0"/>
+    <w:lsdException w:name="Light Shading Accent 1" w:semiHidden="0" w:uiPriority="60" w:unhideWhenUsed="0"/>
+    <w:lsdException w:name="Light List Accent 1" w:semiHidden="0" w:uiPriority="61" w:unhideWhenUsed="0"/>
+    <w:lsdException w:name="Light Grid Accent 1" w:semiHidden="0" w:uiPriority="62" w:unhideWhenUsed="0"/>
+    <w:lsdException w:name="Medium Shading 1 Accent 1" w:semiHidden="0" w:uiPriority="63" w:unhideWhenUsed="0"/>
+    <w:lsdException w:name="Medium Shading 2 Accent 1" w:semiHidden="0" w:uiPriority="64" w:unhideWhenUsed="0"/>
+    <w:lsdException w:name="Medium List 1 Accent 1" w:semiHidden="0" w:uiPriority="65" w:unhideWhenUsed="0"/>
+    <w:lsdException w:name="Revision" w:unhideWhenUsed="0"/>
+    <w:lsdException w:name="List Paragraph" w:semiHidden="0" w:uiPriority="34" w:unhideWhenUsed="0" w:qFormat="1"/>
+    <w:lsdException w:name="Quote" w:semiHidden="0" w:uiPriority="29" w:unhideWhenUsed="0" w:qFormat="1"/>
+    <w:lsdException w:name="Intense Quote" w:semiHidden="0" w:uiPriority="30" w:unhideWhenUsed="0" w:qFormat="1"/>
+    <w:lsdException w:name="Medium List 2 Accent 1" w:semiHidden="0" w:uiPriority="66" w:unhideWhenUsed="0"/>
+    <w:lsdException w:name="Medium Grid 1 Accent 1" w:semiHidden="0" w:uiPriority="67" w:unhideWhenUsed="0"/>
+    <w:lsdException w:name="Medium Grid 2 Accent 1" w:semiHidden="0" w:uiPriority="68" w:unhideWhenUsed="0"/>
+    <w:lsdException w:name="Medium Grid 3 Accent 1" w:semiHidden="0" w:uiPriority="69" w:unhideWhenUsed="0"/>
+    <w:lsdException w:name="Dark List Accent 1" w:semiHidden="0" w:uiPriority="70" w:unhideWhenUsed="0"/>
+    <w:lsdException w:name="Colorful Shading Accent 1" w:semiHidden="0" w:uiPriority="71" w:unhideWhenUsed="0"/>
+    <w:lsdException w:name="Colorful List Accent 1" w:semiHidden="0" w:uiPriority="72" w:unhideWhenUsed="0"/>
+    <w:lsdException w:name="Colorful Grid Accent 1" w:semiHidden="0" w:uiPriority="73" w:unhideWhenUsed="0"/>
+    <w:lsdException w:name="Light Shading Accent 2" w:semiHidden="0" w:uiPriority="60" w:unhideWhenUsed="0"/>
+    <w:lsdException w:name="Light List Accent 2" w:semiHidden="0" w:uiPriority="61" w:unhideWhenUsed="0"/>
+    <w:lsdException w:name="Light Grid Accent 2" w:semiHidden="0" w:uiPriority="62" w:unhideWhenUsed="0"/>
+    <w:lsdException w:name="Medium Shading 1 Accent 2" w:semiHidden="0" w:uiPriority="63" w:unhideWhenUsed="0"/>
+    <w:lsdException w:name="Medium Shading 2 Accent 2" w:semiHidden="0" w:uiPriority="64" w:unhideWhenUsed="0"/>
+    <w:lsdException w:name="Medium List 1 Accent 2" w:semiHidden="0" w:uiPriority="65" w:unhideWhenUsed="0"/>
+    <w:lsdException w:name="Medium List 2 Accent 2" w:semiHidden="0" w:uiPriority="66" w:unhideWhenUsed="0"/>
+    <w:lsdException w:name="Medium Grid 1 Accent 2" w:semiHidden="0" w:uiPriority="67" w:unhideWhenUsed="0"/>
+    <w:lsdException w:name="Medium Grid 2 Accent 2" w:semiHidden="0" w:uiPriority="68" w:unhideWhenUsed="0"/>
+    <w:lsdException w:name="Medium Grid 3 Accent 2" w:semiHidden="0" w:uiPriority="69" w:unhideWhenUsed="0"/>
+    <w:lsdException w:name="Dark List Accent 2" w:semiHidden="0" w:uiPriority="70" w:unhideWhenUsed="0"/>
+    <w:lsdException w:name="Colorful Shading Accent 2" w:semiHidden="0" w:uiPriority="71" w:unhideWhenUsed="0"/>
+    <w:lsdException w:name="Colorful List Accent 2" w:semiHidden="0" w:uiPriority="72" w:unhideWhenUsed="0"/>
+    <w:lsdException w:name="Colorful Grid Accent 2" w:semiHidden="0" w:uiPriority="73" w:unhideWhenUsed="0"/>
+    <w:lsdException w:name="Light Shading Accent 3" w:semiHidden="0" w:uiPriority="60" w:unhideWhenUsed="0"/>
+    <w:lsdException w:name="Light List Accent 3" w:semiHidden="0" w:uiPriority="61" w:unhideWhenUsed="0"/>
+    <w:lsdException w:name="Light Grid Accent 3" w:semiHidden="0" w:uiPriority="62" w:unhideWhenUsed="0"/>
+    <w:lsdException w:name="Medium Shading 1 Accent 3" w:semiHidden="0" w:uiPriority="63" w:unhideWhenUsed="0"/>
+    <w:lsdException w:name="Medium Shading 2 Accent 3" w:semiHidden="0" w:uiPriority="64" w:unhideWhenUsed="0"/>
+    <w:lsdException w:name="Medium List 1 Accent 3" w:semiHidden="0" w:uiPriority="65" w:unhideWhenUsed="0"/>
+    <w:lsdException w:name="Medium List 2 Accent 3" w:semiHidden="0" w:uiPriority="66" w:unhideWhenUsed="0"/>
+    <w:lsdException w:name="Medium Grid 1 Accent 3" w:semiHidden="0" w:uiPriority="67" w:unhideWhenUsed="0"/>
+    <w:lsdException w:name="Medium Grid 2 Accent 3" w:semiHidden="0" w:uiPriority="68" w:unhideWhenUsed="0"/>
+    <w:lsdException w:name="Medium Grid 3 Accent 3" w:semiHidden="0" w:uiPriority="69" w:unhideWhenUsed="0"/>
+    <w:lsdException w:name="Dark List Accent 3" w:semiHidden="0" w:uiPriority="70" w:unhideWhenUsed="0"/>
+    <w:lsdException w:name="Colorful Shading Accent 3" w:semiHidden="0" w:uiPriority="71" w:unhideWhenUsed="0"/>
+    <w:lsdException w:name="Colorful List Accent 3" w:semiHidden="0" w:uiPriority="72" w:unhideWhenUsed="0"/>
+    <w:lsdException w:name="Colorful Grid Accent 3" w:semiHidden="0" w:uiPriority="73" w:unhideWhenUsed="0"/>
+    <w:lsdException w:name="Light Shading Accent 4" w:semiHidden="0" w:uiPriority="60" w:unhideWhenUsed="0"/>
+    <w:lsdException w:name="Light List Accent 4" w:semiHidden="0" w:uiPriority="61" w:unhideWhenUsed="0"/>
+    <w:lsdException w:name="Light Grid Accent 4" w:semiHidden="0" w:uiPriority="62" w:unhideWhenUsed="0"/>
+    <w:lsdException w:name="Medium Shading 1 Accent 4" w:semiHidden="0" w:uiPriority="63" w:unhideWhenUsed="0"/>
+    <w:lsdException w:name="Medium Shading 2 Accent 4" w:semiHidden="0" w:uiPriority="64" w:unhideWhenUsed="0"/>
+    <w:lsdException w:name="Medium List 1 Accent 4" w:semiHidden="0" w:uiPriority="65" w:unhideWhenUsed="0"/>
+    <w:lsdException w:name="Medium List 2 Accent 4" w:semiHidden="0" w:uiPriority="66" w:unhideWhenUsed="0"/>
+    <w:lsdException w:name="Medium Grid 1 Accent 4" w:semiHidden="0" w:uiPriority="67" w:unhideWhenUsed="0"/>
+    <w:lsdException w:name="Medium Grid 2 Accent 4" w:semiHidden="0" w:uiPriority="68" w:unhideWhenUsed="0"/>
+    <w:lsdException w:name="Medium Grid 3 Accent 4" w:semiHidden="0" w:uiPriority="69" w:unhideWhenUsed="0"/>
+    <w:lsdException w:name="Dark List Accent 4" w:semiHidden="0" w:uiPriority="70" w:unhideWhenUsed="0"/>
+    <w:lsdException w:name="Colorful Shading Accent 4" w:semiHidden="0" w:uiPriority="71" w:unhideWhenUsed="0"/>
+    <w:lsdException w:name="Colorful List Accent 4" w:semiHidden="0" w:uiPriority="72" w:unhideWhenUsed="0"/>
+    <w:lsdException w:name="Colorful Grid Accent 4" w:semiHidden="0" w:uiPriority="73" w:unhideWhenUsed="0"/>
+    <w:lsdException w:name="Light Shading Accent 5" w:semiHidden="0" w:uiPriority="60" w:unhideWhenUsed="0"/>
+    <w:lsdException w:name="Light List Accent 5" w:semiHidden="0" w:uiPriority="61" w:unhideWhenUsed="0"/>
+    <w:lsdException w:name="Light Grid Accent 5" w:semiHidden="0" w:uiPriority="62" w:unhideWhenUsed="0"/>
+    <w:lsdException w:name="Medium Shading 1 Accent 5" w:semiHidden="0" w:uiPriority="63" w:unhideWhenUsed="0"/>
+    <w:lsdException w:name="Medium Shading 2 Accent 5" w:semiHidden="0" w:uiPriority="64" w:unhideWhenUsed="0"/>
+    <w:lsdException w:name="Medium List 1 Accent 5" w:semiHidden="0" w:uiPriority="65" w:unhideWhenUsed="0"/>
+    <w:lsdException w:name="Medium List 2 Accent 5" w:semiHidden="0" w:uiPriority="66" w:unhideWhenUsed="0"/>
+    <w:lsdException w:name="Medium Grid 1 Accent 5" w:semiHidden="0" w:uiPriority="67" w:unhideWhenUsed="0"/>
+    <w:lsdException w:name="Medium Grid 2 Accent 5" w:semiHidden="0" w:uiPriority="68" w:unhideWhenUsed="0"/>
+    <w:lsdException w:name="Medium Grid 3 Accent 5" w:semiHidden="0" w:uiPriority="69" w:unhideWhenUsed="0"/>
+    <w:lsdException w:name="Dark List Accent 5" w:semiHidden="0" w:uiPriority="70" w:unhideWhenUsed="0"/>
+    <w:lsdException w:name="Colorful Shading Accent 5" w:semiHidden="0" w:uiPriority="71" w:unhideWhenUsed="0"/>
+    <w:lsdException w:name="Colorful List Accent 5" w:semiHidden="0" w:uiPriority="72" w:unhideWhenUsed="0"/>
+    <w:lsdException w:name="Colorful Grid Accent 5" w:semiHidden="0" w:uiPriority="73" w:unhideWhenUsed="0"/>
+    <w:lsdException w:name="Light Shading Accent 6" w:semiHidden="0" w:uiPriority="60" w:unhideWhenUsed="0"/>
+    <w:lsdException w:name="Light List Accent 6" w:semiHidden="0" w:uiPriority="61" w:unhideWhenUsed="0"/>
+    <w:lsdException w:name="Light Grid Accent 6" w:semiHidden="0" w:uiPriority="62" w:unhideWhenUsed="0"/>
+    <w:lsdException w:name="Medium Shading 1 Accent 6" w:semiHidden="0" w:uiPriority="63" w:unhideWhenUsed="0"/>
+    <w:lsdException w:name="Medium Shading 2 Accent 6" w:semiHidden="0" w:uiPriority="64" w:unhideWhenUsed="0"/>
+    <w:lsdException w:name="Medium List 1 Accent 6" w:semiHidden="0" w:uiPriority="65" w:unhideWhenUsed="0"/>
+    <w:lsdException w:name="Medium List 2 Accent 6" w:semiHidden="0" w:uiPriority="66" w:unhideWhenUsed="0"/>
+    <w:lsdException w:name="Medium Grid 1 Accent 6" w:semiHidden="0" w:uiPriority="67" w:unhideWhenUsed="0"/>
+    <w:lsdException w:name="Medium Grid 2 Accent 6" w:semiHidden="0" w:uiPriority="68" w:unhideWhenUsed="0"/>
+    <w:lsdException w:name="Medium Grid 3 Accent 6" w:semiHidden="0" w:uiPriority="69" w:unhideWhenUsed="0"/>
+    <w:lsdException w:name="Dark List Accent 6" w:semiHidden="0" w:uiPriority="70" w:unhideWhenUsed="0"/>
+    <w:lsdException w:name="Colorful Shading Accent 6" w:semiHidden="0" w:uiPriority="71" w:unhideWhenUsed="0"/>
+    <w:lsdException w:name="Colorful List Accent 6" w:semiHidden="0" w:uiPriority="72" w:unhideWhenUsed="0"/>
+    <w:lsdException w:name="Colorful Grid Accent 6" w:semiHidden="0" w:uiPriority="73" w:unhideWhenUsed="0"/>
+    <w:lsdException w:name="Subtle Emphasis" w:semiHidden="0" w:uiPriority="19" w:unhideWhenUsed="0" w:qFormat="1"/>
+    <w:lsdException w:name="Intense Emphasis" w:semiHidden="0" w:uiPriority="21" w:unhideWhenUsed="0" w:qFormat="1"/>
+    <w:lsdException w:name="Subtle Reference" w:semiHidden="0" w:uiPriority="31" w:unhideWhenUsed="0" w:qFormat="1"/>
+    <w:lsdException w:name="Intense Reference" w:semiHidden="0" w:uiPriority="32" w:unhideWhenUsed="0" w:qFormat="1"/>
+    <w:lsdException w:name="Book Title" w:semiHidden="0" w:uiPriority="33" w:unhideWhenUsed="0" w:qFormat="1"/>
+    <w:lsdException w:name="Bibliography" w:uiPriority="37"/>
+    <w:lsdException w:name="TOC Heading" w:uiPriority="39" w:qFormat="1"/>
+  </w:latentStyles>
+  <w:style w:type="paragraph" w:default="1" w:styleId="Normal">
+    <w:name w:val="Normal"/>
+    <w:qFormat/>
+    <w:rsid w:val="00CA03E9"/>
+  </w:style>
+  <w:style w:type="character" w:default="1" w:styleId="Fuentedeprrafopredeter">
+    <w:name w:val="Default Paragraph Font"/>
+    <w:uiPriority w:val="1"/>
+    <w:semiHidden/>
+    <w:unhideWhenUsed/>
+  </w:style>
+  <w:style w:type="table" w:default="1" w:styleId="Tablanormal">
+    <w:name w:val="Normal Table"/>
+    <w:uiPriority w:val="99"/>
+    <w:semiHidden/>
+    <w:unhideWhenUsed/>
+    <w:tblPr>
+      <w:tblInd w:w="0" w:type="dxa"/>
+      <w:tblCellMar>
+        <w:top w:w="0" w:type="dxa"/>
+        <w:left w:w="108" w:type="dxa"/>
+        <w:bottom w:w="0" w:type="dxa"/>
+        <w:right w:w="108" w:type="dxa"/>
+      </w:tblCellMar>
+    </w:tblPr>
+  </w:style>
+  <w:style w:type="numbering" w:default="1" w:styleId="Sinlista">
+    <w:name w:val="No List"/>
+    <w:uiPriority w:val="99"/>
+    <w:semiHidden/>
+    <w:unhideWhenUsed/>
+  </w:style>
+  <w:style w:type="paragraph" w:styleId="Sinespaciado">
+    <w:name w:val="No Spacing"/>
+    <w:uiPriority w:val="1"/>
+    <w:qFormat/>
+    <w:rsid w:val="00CA03E9"/>
+    <w:pPr>
+      <w:spacing w:after="0" w:line="240" w:lineRule="auto"/>
+    </w:pPr>
+  </w:style>
+  <w:style w:type="paragraph" w:styleId="Encabezado">
+    <w:name w:val="header"/>
+    <w:basedOn w:val="Normal"/>
+    <w:link w:val="EncabezadoCar"/>
+    <w:uiPriority w:val="99"/>
+    <w:unhideWhenUsed/>
+    <w:rsid w:val="00FA5E1D"/>
+    <w:pPr>
+      <w:tabs>
+        <w:tab w:val="center" w:pos="4252"/>
+        <w:tab w:val="right" w:pos="8504"/>
+      </w:tabs>
+      <w:spacing w:after="0" w:line="240" w:lineRule="auto"/>
+    </w:pPr>
+  </w:style>
+  <w:style w:type="character" w:customStyle="1" w:styleId="EncabezadoCar">
+    <w:name w:val="Encabezado Car"/>
+    <w:basedOn w:val="Fuentedeprrafopredeter"/>
+    <w:link w:val="Encabezado"/>
+    <w:uiPriority w:val="99"/>
+    <w:rsid w:val="00FA5E1D"/>
+  </w:style>
+  <w:style w:type="paragraph" w:styleId="Piedepgina">
+    <w:name w:val="footer"/>
+    <w:basedOn w:val="Normal"/>
+    <w:link w:val="PiedepginaCar"/>
+    <w:uiPriority w:val="99"/>
+    <w:unhideWhenUsed/>
+    <w:rsid w:val="00FA5E1D"/>
+    <w:pPr>
+      <w:tabs>
+        <w:tab w:val="center" w:pos="4252"/>
+        <w:tab w:val="right" w:pos="8504"/>
+      </w:tabs>
+      <w:spacing w:after="0" w:line="240" w:lineRule="auto"/>
+    </w:pPr>
+  </w:style>
+  <w:style w:type="character" w:customStyle="1" w:styleId="PiedepginaCar">
+    <w:name w:val="Pie de página Car"/>
+    <w:basedOn w:val="Fuentedeprrafopredeter"/>
+    <w:link w:val="Piedepgina"/>
+    <w:uiPriority w:val="99"/>
+    <w:rsid w:val="00FA5E1D"/>
+  </w:style>
+  <w:style w:type="paragraph" w:styleId="Textodeglobo">
+    <w:name w:val="Balloon Text"/>
+    <w:basedOn w:val="Normal"/>
+    <w:link w:val="TextodegloboCar"/>
+    <w:uiPriority w:val="99"/>
+    <w:semiHidden/>
+    <w:unhideWhenUsed/>
+    <w:rsid w:val="005200ED"/>
+    <w:pPr>
+      <w:spacing w:after="0" w:line="240" w:lineRule="auto"/>
+    </w:pPr>
+    <w:rPr>
+      <w:rFonts w:ascii="Tahoma" w:hAnsi="Tahoma" w:cs="Tahoma"/>
+      <w:sz w:val="16"/>
+      <w:szCs w:val="16"/>
+    </w:rPr>
+  </w:style>
+  <w:style w:type="character" w:customStyle="1" w:styleId="TextodegloboCar">
+    <w:name w:val="Texto de globo Car"/>
+    <w:basedOn w:val="Fuentedeprrafopredeter"/>
+    <w:link w:val="Textodeglobo"/>
+    <w:uiPriority w:val="99"/>
+    <w:semiHidden/>
+    <w:rsid w:val="005200ED"/>
+    <w:rPr>
+      <w:rFonts w:ascii="Tahoma" w:hAnsi="Tahoma" w:cs="Tahoma"/>
+      <w:sz w:val="16"/>
+      <w:szCs w:val="16"/>
+    </w:rPr>
   </w:style>
 </w:styles>
 </file>
@@ -2969,7 +3119,7 @@
   <a:extraClrSchemeLst/>
   <a:extLst>
     <a:ext uri="{05A4C25C-085E-4340-85A3-A5531E510DB2}">
-      <thm15:themeFamily xmlns:thm15="http://schemas.microsoft.com/office/thememl/2012/main" name="Office Theme" id="{62F939B6-93AF-4DB8-9C6B-D6C7DFDC589F}" vid="{4A3C46E8-61CC-4603-A589-7422A47A8E4A}"/>
+      <thm15:themeFamily xmlns:thm15="http://schemas.microsoft.com/office/thememl/2012/main" xmlns="" name="Office Theme" id="{62F939B6-93AF-4DB8-9C6B-D6C7DFDC589F}" vid="{4A3C46E8-61CC-4603-A589-7422A47A8E4A}"/>
     </a:ext>
   </a:extLst>
 </a:theme>

</xml_diff>